<commit_message>
УП Pract 20 DOCX fixed
</commit_message>
<xml_diff>
--- a/Course II/УП/Pract 20/Практическая работа №20.docx
+++ b/Course II/УП/Pract 20/Практическая работа №20.docx
@@ -950,7 +950,7 @@
           <w:rFonts w:ascii="Courier New" w:hAnsi="Courier New" w:cs="Courier New"/>
           <w:sz w:val="24"/>
           <w:szCs w:val="24"/>
-          <w:lang w:val="en-US" w:eastAsia="ru-RU"/>
+          <w:lang w:eastAsia="ru-RU"/>
         </w:rPr>
       </w:pPr>
       <w:r>
@@ -962,46 +962,8 @@
           <w:szCs w:val="24"/>
           <w:lang w:val="en-US" w:eastAsia="ru-RU"/>
         </w:rPr>
-        <w:t xml:space="preserve">program </w:t>
-      </w:r>
-      <w:r>
-        <w:rPr>
-          <w:rFonts w:ascii="Courier New" w:hAnsi="Courier New" w:cs="Courier New"/>
-          <w:sz w:val="24"/>
-          <w:szCs w:val="24"/>
-          <w:lang w:val="en-US" w:eastAsia="ru-RU"/>
-        </w:rPr>
-        <w:t>Graph</w:t>
-      </w:r>
-      <w:r>
-        <w:rPr>
-          <w:rFonts w:ascii="Courier New" w:hAnsi="Courier New" w:cs="Courier New"/>
-          <w:sz w:val="24"/>
-          <w:szCs w:val="24"/>
-          <w:lang w:val="en-US" w:eastAsia="ru-RU"/>
-        </w:rPr>
-        <w:t>DEMKA</w:t>
-      </w:r>
-      <w:r>
-        <w:rPr>
-          <w:rFonts w:ascii="Courier New" w:hAnsi="Courier New" w:cs="Courier New"/>
-          <w:sz w:val="24"/>
-          <w:szCs w:val="24"/>
-          <w:lang w:val="en-US" w:eastAsia="ru-RU"/>
-        </w:rPr>
-        <w:t>;</w:t>
-      </w:r>
-    </w:p>
-    <w:p>
-      <w:pPr>
-        <w:spacing w:after="0" w:line="240" w:lineRule="auto"/>
-        <w:rPr>
-          <w:rFonts w:ascii="Courier New" w:hAnsi="Courier New" w:cs="Courier New"/>
-          <w:sz w:val="24"/>
-          <w:szCs w:val="24"/>
-          <w:lang w:val="en-US" w:eastAsia="ru-RU"/>
-        </w:rPr>
-      </w:pPr>
+        <w:t>program</w:t>
+      </w:r>
       <w:r>
         <w:rPr>
           <w:rFonts w:ascii="Courier New" w:hAnsi="Courier New" w:cs="Courier New"/>
@@ -1009,30 +971,37 @@
           <w:bCs/>
           <w:sz w:val="24"/>
           <w:szCs w:val="24"/>
-          <w:lang w:val="en-US" w:eastAsia="ru-RU"/>
-        </w:rPr>
-        <w:t xml:space="preserve">uses </w:t>
-      </w:r>
-      <w:r>
-        <w:rPr>
-          <w:rFonts w:ascii="Courier New" w:hAnsi="Courier New" w:cs="Courier New"/>
-          <w:sz w:val="24"/>
-          <w:szCs w:val="24"/>
-          <w:lang w:val="en-US" w:eastAsia="ru-RU"/>
-        </w:rPr>
-        <w:t>graphABC; </w:t>
-      </w:r>
-    </w:p>
-    <w:p>
-      <w:pPr>
-        <w:spacing w:after="0" w:line="240" w:lineRule="auto"/>
-        <w:rPr>
-          <w:rFonts w:ascii="Courier New" w:hAnsi="Courier New" w:cs="Courier New"/>
-          <w:sz w:val="24"/>
-          <w:szCs w:val="24"/>
-          <w:lang w:val="en-US" w:eastAsia="ru-RU"/>
-        </w:rPr>
-      </w:pPr>
+          <w:lang w:eastAsia="ru-RU"/>
+        </w:rPr>
+        <w:t xml:space="preserve"> </w:t>
+      </w:r>
+      <w:r>
+        <w:rPr>
+          <w:rFonts w:ascii="Courier New" w:hAnsi="Courier New" w:cs="Courier New"/>
+          <w:sz w:val="24"/>
+          <w:szCs w:val="24"/>
+          <w:lang w:val="en-US" w:eastAsia="ru-RU"/>
+        </w:rPr>
+        <w:t>Graph</w:t>
+      </w:r>
+      <w:r>
+        <w:rPr>
+          <w:rFonts w:ascii="Courier New" w:hAnsi="Courier New" w:cs="Courier New"/>
+          <w:sz w:val="24"/>
+          <w:szCs w:val="24"/>
+          <w:lang w:val="en-US" w:eastAsia="ru-RU"/>
+        </w:rPr>
+        <w:t>DEMKA</w:t>
+      </w:r>
+      <w:r>
+        <w:rPr>
+          <w:rFonts w:ascii="Courier New" w:hAnsi="Courier New" w:cs="Courier New"/>
+          <w:sz w:val="24"/>
+          <w:szCs w:val="24"/>
+          <w:lang w:eastAsia="ru-RU"/>
+        </w:rPr>
+        <w:t>;</w:t>
+      </w:r>
     </w:p>
     <w:p>
       <w:pPr>
@@ -1053,74 +1022,16 @@
           <w:szCs w:val="24"/>
           <w:lang w:val="en-US" w:eastAsia="ru-RU"/>
         </w:rPr>
-        <w:t xml:space="preserve">var </w:t>
-      </w:r>
-      <w:r>
-        <w:rPr>
-          <w:rFonts w:ascii="Courier New" w:hAnsi="Courier New" w:cs="Courier New"/>
-          <w:sz w:val="24"/>
-          <w:szCs w:val="24"/>
-          <w:lang w:val="en-US" w:eastAsia="ru-RU"/>
-        </w:rPr>
-        <w:t xml:space="preserve">x, y : </w:t>
-      </w:r>
-      <w:r>
-        <w:rPr>
-          <w:rFonts w:ascii="Courier New" w:hAnsi="Courier New" w:cs="Courier New"/>
-          <w:color w:val="0433FF"/>
-          <w:sz w:val="24"/>
-          <w:szCs w:val="24"/>
-          <w:lang w:val="en-US" w:eastAsia="ru-RU"/>
-        </w:rPr>
-        <w:t>real</w:t>
-      </w:r>
-      <w:r>
-        <w:rPr>
-          <w:rFonts w:ascii="Courier New" w:hAnsi="Courier New" w:cs="Courier New"/>
-          <w:sz w:val="24"/>
-          <w:szCs w:val="24"/>
-          <w:lang w:val="en-US" w:eastAsia="ru-RU"/>
-        </w:rPr>
-        <w:t>;</w:t>
-      </w:r>
-    </w:p>
-    <w:p>
-      <w:pPr>
-        <w:spacing w:after="0" w:line="240" w:lineRule="auto"/>
-        <w:rPr>
-          <w:rFonts w:ascii="Courier New" w:hAnsi="Courier New" w:cs="Courier New"/>
-          <w:sz w:val="24"/>
-          <w:szCs w:val="24"/>
-          <w:lang w:val="en-US" w:eastAsia="ru-RU"/>
-        </w:rPr>
-      </w:pPr>
-      <w:r>
-        <w:rPr>
-          <w:rFonts w:ascii="Courier New" w:hAnsi="Courier New" w:cs="Courier New"/>
-          <w:sz w:val="24"/>
-          <w:szCs w:val="24"/>
-          <w:lang w:val="en-US" w:eastAsia="ru-RU"/>
-        </w:rPr>
-        <w:t xml:space="preserve">    k, b, h : </w:t>
-      </w:r>
-      <w:r>
-        <w:rPr>
-          <w:rFonts w:ascii="Courier New" w:hAnsi="Courier New" w:cs="Courier New"/>
-          <w:color w:val="0433FF"/>
-          <w:sz w:val="24"/>
-          <w:szCs w:val="24"/>
-          <w:lang w:val="en-US" w:eastAsia="ru-RU"/>
-        </w:rPr>
-        <w:t>integer</w:t>
-      </w:r>
-      <w:r>
-        <w:rPr>
-          <w:rFonts w:ascii="Courier New" w:hAnsi="Courier New" w:cs="Courier New"/>
-          <w:sz w:val="24"/>
-          <w:szCs w:val="24"/>
-          <w:lang w:val="en-US" w:eastAsia="ru-RU"/>
-        </w:rPr>
-        <w:t>; </w:t>
+        <w:t xml:space="preserve">uses </w:t>
+      </w:r>
+      <w:r>
+        <w:rPr>
+          <w:rFonts w:ascii="Courier New" w:hAnsi="Courier New" w:cs="Courier New"/>
+          <w:sz w:val="24"/>
+          <w:szCs w:val="24"/>
+          <w:lang w:val="en-US" w:eastAsia="ru-RU"/>
+        </w:rPr>
+        <w:t>graphABC; </w:t>
       </w:r>
     </w:p>
     <w:p>
@@ -1153,17 +1064,86 @@
           <w:szCs w:val="24"/>
           <w:lang w:val="en-US" w:eastAsia="ru-RU"/>
         </w:rPr>
-        <w:t xml:space="preserve">procedure </w:t>
-      </w:r>
-      <w:r>
-        <w:rPr>
-          <w:rFonts w:ascii="Courier New" w:hAnsi="Courier New" w:cs="Courier New"/>
-          <w:sz w:val="24"/>
-          <w:szCs w:val="24"/>
-          <w:lang w:val="en-US" w:eastAsia="ru-RU"/>
-        </w:rPr>
-        <w:t>GraphOne();</w:t>
-      </w:r>
+        <w:t xml:space="preserve">var </w:t>
+      </w:r>
+      <w:r>
+        <w:rPr>
+          <w:rFonts w:ascii="Courier New" w:hAnsi="Courier New" w:cs="Courier New"/>
+          <w:sz w:val="24"/>
+          <w:szCs w:val="24"/>
+          <w:lang w:val="en-US" w:eastAsia="ru-RU"/>
+        </w:rPr>
+        <w:t xml:space="preserve">x, y : </w:t>
+      </w:r>
+      <w:r>
+        <w:rPr>
+          <w:rFonts w:ascii="Courier New" w:hAnsi="Courier New" w:cs="Courier New"/>
+          <w:color w:val="0433FF"/>
+          <w:sz w:val="24"/>
+          <w:szCs w:val="24"/>
+          <w:lang w:val="en-US" w:eastAsia="ru-RU"/>
+        </w:rPr>
+        <w:t>real</w:t>
+      </w:r>
+      <w:r>
+        <w:rPr>
+          <w:rFonts w:ascii="Courier New" w:hAnsi="Courier New" w:cs="Courier New"/>
+          <w:sz w:val="24"/>
+          <w:szCs w:val="24"/>
+          <w:lang w:val="en-US" w:eastAsia="ru-RU"/>
+        </w:rPr>
+        <w:t>;</w:t>
+      </w:r>
+    </w:p>
+    <w:p>
+      <w:pPr>
+        <w:spacing w:after="0" w:line="240" w:lineRule="auto"/>
+        <w:rPr>
+          <w:rFonts w:ascii="Courier New" w:hAnsi="Courier New" w:cs="Courier New"/>
+          <w:sz w:val="24"/>
+          <w:szCs w:val="24"/>
+          <w:lang w:val="en-US" w:eastAsia="ru-RU"/>
+        </w:rPr>
+      </w:pPr>
+      <w:r>
+        <w:rPr>
+          <w:rFonts w:ascii="Courier New" w:hAnsi="Courier New" w:cs="Courier New"/>
+          <w:sz w:val="24"/>
+          <w:szCs w:val="24"/>
+          <w:lang w:val="en-US" w:eastAsia="ru-RU"/>
+        </w:rPr>
+        <w:t xml:space="preserve">    k, b, h : </w:t>
+      </w:r>
+      <w:r>
+        <w:rPr>
+          <w:rFonts w:ascii="Courier New" w:hAnsi="Courier New" w:cs="Courier New"/>
+          <w:color w:val="0433FF"/>
+          <w:sz w:val="24"/>
+          <w:szCs w:val="24"/>
+          <w:lang w:val="en-US" w:eastAsia="ru-RU"/>
+        </w:rPr>
+        <w:t>integer</w:t>
+      </w:r>
+      <w:r>
+        <w:rPr>
+          <w:rFonts w:ascii="Courier New" w:hAnsi="Courier New" w:cs="Courier New"/>
+          <w:sz w:val="24"/>
+          <w:szCs w:val="24"/>
+          <w:lang w:val="en-US" w:eastAsia="ru-RU"/>
+        </w:rPr>
+        <w:t>; </w:t>
+      </w:r>
+    </w:p>
+    <w:p>
+      <w:pPr>
+        <w:spacing w:after="0" w:line="240" w:lineRule="auto"/>
+        <w:rPr>
+          <w:rFonts w:ascii="Courier New" w:hAnsi="Courier New" w:cs="Courier New"/>
+          <w:sz w:val="24"/>
+          <w:szCs w:val="24"/>
+          <w:lang w:val="en-US" w:eastAsia="ru-RU"/>
+        </w:rPr>
+      </w:pPr>
     </w:p>
     <w:p>
       <w:pPr>
@@ -1184,7 +1164,16 @@
           <w:szCs w:val="24"/>
           <w:lang w:val="en-US" w:eastAsia="ru-RU"/>
         </w:rPr>
-        <w:t>begin</w:t>
+        <w:t xml:space="preserve">procedure </w:t>
+      </w:r>
+      <w:r>
+        <w:rPr>
+          <w:rFonts w:ascii="Courier New" w:hAnsi="Courier New" w:cs="Courier New"/>
+          <w:sz w:val="24"/>
+          <w:szCs w:val="24"/>
+          <w:lang w:val="en-US" w:eastAsia="ru-RU"/>
+        </w:rPr>
+        <w:t>GraphOne();</w:t>
       </w:r>
     </w:p>
     <w:p>
@@ -1206,7 +1195,7 @@
           <w:szCs w:val="24"/>
           <w:lang w:val="en-US" w:eastAsia="ru-RU"/>
         </w:rPr>
-        <w:t>    </w:t>
+        <w:t>begin</w:t>
       </w:r>
     </w:p>
     <w:p>
@@ -1228,287 +1217,6 @@
           <w:szCs w:val="24"/>
           <w:lang w:val="en-US" w:eastAsia="ru-RU"/>
         </w:rPr>
-        <w:t xml:space="preserve">    </w:t>
-      </w:r>
-      <w:r>
-        <w:rPr>
-          <w:rFonts w:ascii="Courier New" w:hAnsi="Courier New" w:cs="Courier New"/>
-          <w:sz w:val="24"/>
-          <w:szCs w:val="24"/>
-          <w:lang w:val="en-US" w:eastAsia="ru-RU"/>
-        </w:rPr>
-        <w:t>clearwindow;</w:t>
-      </w:r>
-    </w:p>
-    <w:p>
-      <w:pPr>
-        <w:spacing w:after="0" w:line="240" w:lineRule="auto"/>
-        <w:rPr>
-          <w:rFonts w:ascii="Courier New" w:hAnsi="Courier New" w:cs="Courier New"/>
-          <w:sz w:val="24"/>
-          <w:szCs w:val="24"/>
-          <w:lang w:val="en-US" w:eastAsia="ru-RU"/>
-        </w:rPr>
-      </w:pPr>
-      <w:r>
-        <w:rPr>
-          <w:rFonts w:ascii="Courier New" w:hAnsi="Courier New" w:cs="Courier New"/>
-          <w:sz w:val="24"/>
-          <w:szCs w:val="24"/>
-          <w:lang w:val="en-US" w:eastAsia="ru-RU"/>
-        </w:rPr>
-        <w:t>    setpencolor(clBlack); </w:t>
-      </w:r>
-    </w:p>
-    <w:p>
-      <w:pPr>
-        <w:spacing w:after="0" w:line="240" w:lineRule="auto"/>
-        <w:rPr>
-          <w:rFonts w:ascii="Courier New" w:hAnsi="Courier New" w:cs="Courier New"/>
-          <w:sz w:val="24"/>
-          <w:szCs w:val="24"/>
-          <w:lang w:val="en-US" w:eastAsia="ru-RU"/>
-        </w:rPr>
-      </w:pPr>
-      <w:r>
-        <w:rPr>
-          <w:rFonts w:ascii="Courier New" w:hAnsi="Courier New" w:cs="Courier New"/>
-          <w:sz w:val="24"/>
-          <w:szCs w:val="24"/>
-          <w:lang w:val="en-US" w:eastAsia="ru-RU"/>
-        </w:rPr>
-        <w:t>    moveto(</w:t>
-      </w:r>
-      <w:r>
-        <w:rPr>
-          <w:rFonts w:ascii="Courier New" w:hAnsi="Courier New" w:cs="Courier New"/>
-          <w:color w:val="007400"/>
-          <w:sz w:val="24"/>
-          <w:szCs w:val="24"/>
-          <w:lang w:val="en-US" w:eastAsia="ru-RU"/>
-        </w:rPr>
-        <w:t>50</w:t>
-      </w:r>
-      <w:r>
-        <w:rPr>
-          <w:rFonts w:ascii="Courier New" w:hAnsi="Courier New" w:cs="Courier New"/>
-          <w:sz w:val="24"/>
-          <w:szCs w:val="24"/>
-          <w:lang w:val="en-US" w:eastAsia="ru-RU"/>
-        </w:rPr>
-        <w:t>,</w:t>
-      </w:r>
-      <w:r>
-        <w:rPr>
-          <w:rFonts w:ascii="Courier New" w:hAnsi="Courier New" w:cs="Courier New"/>
-          <w:color w:val="007400"/>
-          <w:sz w:val="24"/>
-          <w:szCs w:val="24"/>
-          <w:lang w:val="en-US" w:eastAsia="ru-RU"/>
-        </w:rPr>
-        <w:t>0</w:t>
-      </w:r>
-      <w:r>
-        <w:rPr>
-          <w:rFonts w:ascii="Courier New" w:hAnsi="Courier New" w:cs="Courier New"/>
-          <w:sz w:val="24"/>
-          <w:szCs w:val="24"/>
-          <w:lang w:val="en-US" w:eastAsia="ru-RU"/>
-        </w:rPr>
-        <w:t>); </w:t>
-      </w:r>
-    </w:p>
-    <w:p>
-      <w:pPr>
-        <w:spacing w:after="0" w:line="240" w:lineRule="auto"/>
-        <w:rPr>
-          <w:rFonts w:ascii="Courier New" w:hAnsi="Courier New" w:cs="Courier New"/>
-          <w:sz w:val="24"/>
-          <w:szCs w:val="24"/>
-          <w:lang w:val="en-US" w:eastAsia="ru-RU"/>
-        </w:rPr>
-      </w:pPr>
-      <w:r>
-        <w:rPr>
-          <w:rFonts w:ascii="Courier New" w:hAnsi="Courier New" w:cs="Courier New"/>
-          <w:sz w:val="24"/>
-          <w:szCs w:val="24"/>
-          <w:lang w:val="en-US" w:eastAsia="ru-RU"/>
-        </w:rPr>
-        <w:t>    lineto(</w:t>
-      </w:r>
-      <w:r>
-        <w:rPr>
-          <w:rFonts w:ascii="Courier New" w:hAnsi="Courier New" w:cs="Courier New"/>
-          <w:color w:val="007400"/>
-          <w:sz w:val="24"/>
-          <w:szCs w:val="24"/>
-          <w:lang w:val="en-US" w:eastAsia="ru-RU"/>
-        </w:rPr>
-        <w:t>50</w:t>
-      </w:r>
-      <w:r>
-        <w:rPr>
-          <w:rFonts w:ascii="Courier New" w:hAnsi="Courier New" w:cs="Courier New"/>
-          <w:sz w:val="24"/>
-          <w:szCs w:val="24"/>
-          <w:lang w:val="en-US" w:eastAsia="ru-RU"/>
-        </w:rPr>
-        <w:t>,</w:t>
-      </w:r>
-      <w:r>
-        <w:rPr>
-          <w:rFonts w:ascii="Courier New" w:hAnsi="Courier New" w:cs="Courier New"/>
-          <w:color w:val="007400"/>
-          <w:sz w:val="24"/>
-          <w:szCs w:val="24"/>
-          <w:lang w:val="en-US" w:eastAsia="ru-RU"/>
-        </w:rPr>
-        <w:t>100</w:t>
-      </w:r>
-      <w:r>
-        <w:rPr>
-          <w:rFonts w:ascii="Courier New" w:hAnsi="Courier New" w:cs="Courier New"/>
-          <w:sz w:val="24"/>
-          <w:szCs w:val="24"/>
-          <w:lang w:val="en-US" w:eastAsia="ru-RU"/>
-        </w:rPr>
-        <w:t>); </w:t>
-      </w:r>
-    </w:p>
-    <w:p>
-      <w:pPr>
-        <w:spacing w:after="0" w:line="240" w:lineRule="auto"/>
-        <w:rPr>
-          <w:rFonts w:ascii="Courier New" w:hAnsi="Courier New" w:cs="Courier New"/>
-          <w:sz w:val="24"/>
-          <w:szCs w:val="24"/>
-          <w:lang w:val="en-US" w:eastAsia="ru-RU"/>
-        </w:rPr>
-      </w:pPr>
-      <w:r>
-        <w:rPr>
-          <w:rFonts w:ascii="Courier New" w:hAnsi="Courier New" w:cs="Courier New"/>
-          <w:sz w:val="24"/>
-          <w:szCs w:val="24"/>
-          <w:lang w:val="en-US" w:eastAsia="ru-RU"/>
-        </w:rPr>
-        <w:t>    moveto(</w:t>
-      </w:r>
-      <w:r>
-        <w:rPr>
-          <w:rFonts w:ascii="Courier New" w:hAnsi="Courier New" w:cs="Courier New"/>
-          <w:color w:val="007400"/>
-          <w:sz w:val="24"/>
-          <w:szCs w:val="24"/>
-          <w:lang w:val="en-US" w:eastAsia="ru-RU"/>
-        </w:rPr>
-        <w:t>0</w:t>
-      </w:r>
-      <w:r>
-        <w:rPr>
-          <w:rFonts w:ascii="Courier New" w:hAnsi="Courier New" w:cs="Courier New"/>
-          <w:sz w:val="24"/>
-          <w:szCs w:val="24"/>
-          <w:lang w:val="en-US" w:eastAsia="ru-RU"/>
-        </w:rPr>
-        <w:t>,</w:t>
-      </w:r>
-      <w:r>
-        <w:rPr>
-          <w:rFonts w:ascii="Courier New" w:hAnsi="Courier New" w:cs="Courier New"/>
-          <w:color w:val="007400"/>
-          <w:sz w:val="24"/>
-          <w:szCs w:val="24"/>
-          <w:lang w:val="en-US" w:eastAsia="ru-RU"/>
-        </w:rPr>
-        <w:t>50</w:t>
-      </w:r>
-      <w:r>
-        <w:rPr>
-          <w:rFonts w:ascii="Courier New" w:hAnsi="Courier New" w:cs="Courier New"/>
-          <w:sz w:val="24"/>
-          <w:szCs w:val="24"/>
-          <w:lang w:val="en-US" w:eastAsia="ru-RU"/>
-        </w:rPr>
-        <w:t>); </w:t>
-      </w:r>
-    </w:p>
-    <w:p>
-      <w:pPr>
-        <w:spacing w:after="0" w:line="240" w:lineRule="auto"/>
-        <w:rPr>
-          <w:rFonts w:ascii="Courier New" w:hAnsi="Courier New" w:cs="Courier New"/>
-          <w:sz w:val="24"/>
-          <w:szCs w:val="24"/>
-          <w:lang w:val="en-US" w:eastAsia="ru-RU"/>
-        </w:rPr>
-      </w:pPr>
-      <w:r>
-        <w:rPr>
-          <w:rFonts w:ascii="Courier New" w:hAnsi="Courier New" w:cs="Courier New"/>
-          <w:sz w:val="24"/>
-          <w:szCs w:val="24"/>
-          <w:lang w:val="en-US" w:eastAsia="ru-RU"/>
-        </w:rPr>
-        <w:t>    lineto(</w:t>
-      </w:r>
-      <w:r>
-        <w:rPr>
-          <w:rFonts w:ascii="Courier New" w:hAnsi="Courier New" w:cs="Courier New"/>
-          <w:color w:val="007400"/>
-          <w:sz w:val="24"/>
-          <w:szCs w:val="24"/>
-          <w:lang w:val="en-US" w:eastAsia="ru-RU"/>
-        </w:rPr>
-        <w:t>100</w:t>
-      </w:r>
-      <w:r>
-        <w:rPr>
-          <w:rFonts w:ascii="Courier New" w:hAnsi="Courier New" w:cs="Courier New"/>
-          <w:sz w:val="24"/>
-          <w:szCs w:val="24"/>
-          <w:lang w:val="en-US" w:eastAsia="ru-RU"/>
-        </w:rPr>
-        <w:t>,</w:t>
-      </w:r>
-      <w:r>
-        <w:rPr>
-          <w:rFonts w:ascii="Courier New" w:hAnsi="Courier New" w:cs="Courier New"/>
-          <w:color w:val="007400"/>
-          <w:sz w:val="24"/>
-          <w:szCs w:val="24"/>
-          <w:lang w:val="en-US" w:eastAsia="ru-RU"/>
-        </w:rPr>
-        <w:t>50</w:t>
-      </w:r>
-      <w:r>
-        <w:rPr>
-          <w:rFonts w:ascii="Courier New" w:hAnsi="Courier New" w:cs="Courier New"/>
-          <w:sz w:val="24"/>
-          <w:szCs w:val="24"/>
-          <w:lang w:val="en-US" w:eastAsia="ru-RU"/>
-        </w:rPr>
-        <w:t>);</w:t>
-      </w:r>
-    </w:p>
-    <w:p>
-      <w:pPr>
-        <w:spacing w:after="0" w:line="240" w:lineRule="auto"/>
-        <w:rPr>
-          <w:rFonts w:ascii="Courier New" w:hAnsi="Courier New" w:cs="Courier New"/>
-          <w:sz w:val="24"/>
-          <w:szCs w:val="24"/>
-          <w:lang w:val="en-US" w:eastAsia="ru-RU"/>
-        </w:rPr>
-      </w:pPr>
-      <w:r>
-        <w:rPr>
-          <w:rFonts w:ascii="Courier New" w:hAnsi="Courier New" w:cs="Courier New"/>
-          <w:sz w:val="24"/>
-          <w:szCs w:val="24"/>
-          <w:lang w:val="en-US" w:eastAsia="ru-RU"/>
-        </w:rPr>
         <w:t>    </w:t>
       </w:r>
     </w:p>
@@ -1522,268 +1230,6 @@
           <w:lang w:val="en-US" w:eastAsia="ru-RU"/>
         </w:rPr>
       </w:pPr>
-      <w:r>
-        <w:rPr>
-          <w:rFonts w:ascii="Courier New" w:hAnsi="Courier New" w:cs="Courier New"/>
-          <w:sz w:val="24"/>
-          <w:szCs w:val="24"/>
-          <w:lang w:val="en-US" w:eastAsia="ru-RU"/>
-        </w:rPr>
-        <w:t>    x:=</w:t>
-      </w:r>
-      <w:r>
-        <w:rPr>
-          <w:rFonts w:ascii="Courier New" w:hAnsi="Courier New" w:cs="Courier New"/>
-          <w:color w:val="007400"/>
-          <w:sz w:val="24"/>
-          <w:szCs w:val="24"/>
-          <w:lang w:val="en-US" w:eastAsia="ru-RU"/>
-        </w:rPr>
-        <w:t>0.1</w:t>
-      </w:r>
-      <w:r>
-        <w:rPr>
-          <w:rFonts w:ascii="Courier New" w:hAnsi="Courier New" w:cs="Courier New"/>
-          <w:sz w:val="24"/>
-          <w:szCs w:val="24"/>
-          <w:lang w:val="en-US" w:eastAsia="ru-RU"/>
-        </w:rPr>
-        <w:t>; </w:t>
-      </w:r>
-    </w:p>
-    <w:p>
-      <w:pPr>
-        <w:spacing w:after="0" w:line="240" w:lineRule="auto"/>
-        <w:rPr>
-          <w:rFonts w:ascii="Courier New" w:hAnsi="Courier New" w:cs="Courier New"/>
-          <w:sz w:val="24"/>
-          <w:szCs w:val="24"/>
-          <w:lang w:val="en-US" w:eastAsia="ru-RU"/>
-        </w:rPr>
-      </w:pPr>
-      <w:r>
-        <w:rPr>
-          <w:rFonts w:ascii="Courier New" w:hAnsi="Courier New" w:cs="Courier New"/>
-          <w:sz w:val="24"/>
-          <w:szCs w:val="24"/>
-          <w:lang w:val="en-US" w:eastAsia="ru-RU"/>
-        </w:rPr>
-        <w:t>    y:=-x*power(sin(</w:t>
-      </w:r>
-      <w:r>
-        <w:rPr>
-          <w:rFonts w:ascii="Courier New" w:hAnsi="Courier New" w:cs="Courier New"/>
-          <w:color w:val="007400"/>
-          <w:sz w:val="24"/>
-          <w:szCs w:val="24"/>
-          <w:lang w:val="en-US" w:eastAsia="ru-RU"/>
-        </w:rPr>
-        <w:t>1</w:t>
-      </w:r>
-      <w:r>
-        <w:rPr>
-          <w:rFonts w:ascii="Courier New" w:hAnsi="Courier New" w:cs="Courier New"/>
-          <w:sz w:val="24"/>
-          <w:szCs w:val="24"/>
-          <w:lang w:val="en-US" w:eastAsia="ru-RU"/>
-        </w:rPr>
-        <w:t>/x),</w:t>
-      </w:r>
-      <w:r>
-        <w:rPr>
-          <w:rFonts w:ascii="Courier New" w:hAnsi="Courier New" w:cs="Courier New"/>
-          <w:color w:val="007400"/>
-          <w:sz w:val="24"/>
-          <w:szCs w:val="24"/>
-          <w:lang w:val="en-US" w:eastAsia="ru-RU"/>
-        </w:rPr>
-        <w:t>2</w:t>
-      </w:r>
-      <w:r>
-        <w:rPr>
-          <w:rFonts w:ascii="Courier New" w:hAnsi="Courier New" w:cs="Courier New"/>
-          <w:sz w:val="24"/>
-          <w:szCs w:val="24"/>
-          <w:lang w:val="en-US" w:eastAsia="ru-RU"/>
-        </w:rPr>
-        <w:t>);</w:t>
-      </w:r>
-    </w:p>
-    <w:p>
-      <w:pPr>
-        <w:spacing w:after="0" w:line="240" w:lineRule="auto"/>
-        <w:rPr>
-          <w:rFonts w:ascii="Courier New" w:hAnsi="Courier New" w:cs="Courier New"/>
-          <w:sz w:val="24"/>
-          <w:szCs w:val="24"/>
-          <w:lang w:val="en-US" w:eastAsia="ru-RU"/>
-        </w:rPr>
-      </w:pPr>
-      <w:r>
-        <w:rPr>
-          <w:rFonts w:ascii="Courier New" w:hAnsi="Courier New" w:cs="Courier New"/>
-          <w:sz w:val="24"/>
-          <w:szCs w:val="24"/>
-          <w:lang w:val="en-US" w:eastAsia="ru-RU"/>
-        </w:rPr>
-        <w:t>    b:=round(y); </w:t>
-      </w:r>
-    </w:p>
-    <w:p>
-      <w:pPr>
-        <w:spacing w:after="0" w:line="240" w:lineRule="auto"/>
-        <w:rPr>
-          <w:rFonts w:ascii="Courier New" w:hAnsi="Courier New" w:cs="Courier New"/>
-          <w:sz w:val="24"/>
-          <w:szCs w:val="24"/>
-          <w:lang w:val="en-US" w:eastAsia="ru-RU"/>
-        </w:rPr>
-      </w:pPr>
-      <w:r>
-        <w:rPr>
-          <w:rFonts w:ascii="Courier New" w:hAnsi="Courier New" w:cs="Courier New"/>
-          <w:sz w:val="24"/>
-          <w:szCs w:val="24"/>
-          <w:lang w:val="en-US" w:eastAsia="ru-RU"/>
-        </w:rPr>
-        <w:t>    h:=round(x); </w:t>
-      </w:r>
-    </w:p>
-    <w:p>
-      <w:pPr>
-        <w:spacing w:after="0" w:line="240" w:lineRule="auto"/>
-        <w:rPr>
-          <w:rFonts w:ascii="Courier New" w:hAnsi="Courier New" w:cs="Courier New"/>
-          <w:sz w:val="24"/>
-          <w:szCs w:val="24"/>
-          <w:lang w:val="en-US" w:eastAsia="ru-RU"/>
-        </w:rPr>
-      </w:pPr>
-      <w:r>
-        <w:rPr>
-          <w:rFonts w:ascii="Courier New" w:hAnsi="Courier New" w:cs="Courier New"/>
-          <w:sz w:val="24"/>
-          <w:szCs w:val="24"/>
-          <w:lang w:val="en-US" w:eastAsia="ru-RU"/>
-        </w:rPr>
-        <w:t>    moveto(</w:t>
-      </w:r>
-      <w:r>
-        <w:rPr>
-          <w:rFonts w:ascii="Courier New" w:hAnsi="Courier New" w:cs="Courier New"/>
-          <w:color w:val="007400"/>
-          <w:sz w:val="24"/>
-          <w:szCs w:val="24"/>
-          <w:lang w:val="en-US" w:eastAsia="ru-RU"/>
-        </w:rPr>
-        <w:t>10</w:t>
-      </w:r>
-      <w:r>
-        <w:rPr>
-          <w:rFonts w:ascii="Courier New" w:hAnsi="Courier New" w:cs="Courier New"/>
-          <w:sz w:val="24"/>
-          <w:szCs w:val="24"/>
-          <w:lang w:val="en-US" w:eastAsia="ru-RU"/>
-        </w:rPr>
-        <w:t>*h+</w:t>
-      </w:r>
-      <w:r>
-        <w:rPr>
-          <w:rFonts w:ascii="Courier New" w:hAnsi="Courier New" w:cs="Courier New"/>
-          <w:color w:val="007400"/>
-          <w:sz w:val="24"/>
-          <w:szCs w:val="24"/>
-          <w:lang w:val="en-US" w:eastAsia="ru-RU"/>
-        </w:rPr>
-        <w:t>50</w:t>
-      </w:r>
-      <w:r>
-        <w:rPr>
-          <w:rFonts w:ascii="Courier New" w:hAnsi="Courier New" w:cs="Courier New"/>
-          <w:sz w:val="24"/>
-          <w:szCs w:val="24"/>
-          <w:lang w:val="en-US" w:eastAsia="ru-RU"/>
-        </w:rPr>
-        <w:t>,</w:t>
-      </w:r>
-      <w:r>
-        <w:rPr>
-          <w:rFonts w:ascii="Courier New" w:hAnsi="Courier New" w:cs="Courier New"/>
-          <w:color w:val="007400"/>
-          <w:sz w:val="24"/>
-          <w:szCs w:val="24"/>
-          <w:lang w:val="en-US" w:eastAsia="ru-RU"/>
-        </w:rPr>
-        <w:t>20</w:t>
-      </w:r>
-      <w:r>
-        <w:rPr>
-          <w:rFonts w:ascii="Courier New" w:hAnsi="Courier New" w:cs="Courier New"/>
-          <w:sz w:val="24"/>
-          <w:szCs w:val="24"/>
-          <w:lang w:val="en-US" w:eastAsia="ru-RU"/>
-        </w:rPr>
-        <w:t>*b+</w:t>
-      </w:r>
-      <w:r>
-        <w:rPr>
-          <w:rFonts w:ascii="Courier New" w:hAnsi="Courier New" w:cs="Courier New"/>
-          <w:color w:val="007400"/>
-          <w:sz w:val="24"/>
-          <w:szCs w:val="24"/>
-          <w:lang w:val="en-US" w:eastAsia="ru-RU"/>
-        </w:rPr>
-        <w:t>50</w:t>
-      </w:r>
-      <w:r>
-        <w:rPr>
-          <w:rFonts w:ascii="Courier New" w:hAnsi="Courier New" w:cs="Courier New"/>
-          <w:sz w:val="24"/>
-          <w:szCs w:val="24"/>
-          <w:lang w:val="en-US" w:eastAsia="ru-RU"/>
-        </w:rPr>
-        <w:t>); </w:t>
-      </w:r>
-    </w:p>
-    <w:p>
-      <w:pPr>
-        <w:spacing w:after="0" w:line="240" w:lineRule="auto"/>
-        <w:rPr>
-          <w:rFonts w:ascii="Courier New" w:hAnsi="Courier New" w:cs="Courier New"/>
-          <w:sz w:val="24"/>
-          <w:szCs w:val="24"/>
-          <w:lang w:val="en-US" w:eastAsia="ru-RU"/>
-        </w:rPr>
-      </w:pPr>
-      <w:r>
-        <w:rPr>
-          <w:rFonts w:ascii="Courier New" w:hAnsi="Courier New" w:cs="Courier New"/>
-          <w:sz w:val="24"/>
-          <w:szCs w:val="24"/>
-          <w:lang w:val="en-US" w:eastAsia="ru-RU"/>
-        </w:rPr>
-        <w:t>    </w:t>
-      </w:r>
-    </w:p>
-    <w:p>
-      <w:pPr>
-        <w:spacing w:after="0" w:line="240" w:lineRule="auto"/>
-        <w:rPr>
-          <w:rFonts w:ascii="Courier New" w:hAnsi="Courier New" w:cs="Courier New"/>
-          <w:sz w:val="24"/>
-          <w:szCs w:val="24"/>
-          <w:lang w:val="en-US" w:eastAsia="ru-RU"/>
-        </w:rPr>
-      </w:pPr>
-      <w:r>
-        <w:rPr>
-          <w:rFonts w:ascii="Courier New" w:hAnsi="Courier New" w:cs="Courier New"/>
-          <w:sz w:val="24"/>
-          <w:szCs w:val="24"/>
-          <w:lang w:val="en-US" w:eastAsia="ru-RU"/>
-        </w:rPr>
-        <w:t xml:space="preserve">    </w:t>
-      </w:r>
       <w:r>
         <w:rPr>
           <w:rFonts w:ascii="Courier New" w:hAnsi="Courier New" w:cs="Courier New"/>
@@ -1793,19 +1239,562 @@
           <w:szCs w:val="24"/>
           <w:lang w:val="en-US" w:eastAsia="ru-RU"/>
         </w:rPr>
-        <w:t>repeat </w:t>
-      </w:r>
-    </w:p>
-    <w:p>
-      <w:pPr>
-        <w:spacing w:after="0" w:line="240" w:lineRule="auto"/>
-        <w:rPr>
-          <w:rFonts w:ascii="Courier New" w:hAnsi="Courier New" w:cs="Courier New"/>
-          <w:sz w:val="24"/>
-          <w:szCs w:val="24"/>
-          <w:lang w:val="en-US" w:eastAsia="ru-RU"/>
-        </w:rPr>
-      </w:pPr>
+        <w:t xml:space="preserve">    </w:t>
+      </w:r>
+      <w:r>
+        <w:rPr>
+          <w:rFonts w:ascii="Courier New" w:hAnsi="Courier New" w:cs="Courier New"/>
+          <w:sz w:val="24"/>
+          <w:szCs w:val="24"/>
+          <w:lang w:val="en-US" w:eastAsia="ru-RU"/>
+        </w:rPr>
+        <w:t>clearwindow;</w:t>
+      </w:r>
+    </w:p>
+    <w:p>
+      <w:pPr>
+        <w:spacing w:after="0" w:line="240" w:lineRule="auto"/>
+        <w:rPr>
+          <w:rFonts w:ascii="Courier New" w:hAnsi="Courier New" w:cs="Courier New"/>
+          <w:sz w:val="24"/>
+          <w:szCs w:val="24"/>
+          <w:lang w:val="en-US" w:eastAsia="ru-RU"/>
+        </w:rPr>
+      </w:pPr>
+      <w:r>
+        <w:rPr>
+          <w:rFonts w:ascii="Courier New" w:hAnsi="Courier New" w:cs="Courier New"/>
+          <w:sz w:val="24"/>
+          <w:szCs w:val="24"/>
+          <w:lang w:val="en-US" w:eastAsia="ru-RU"/>
+        </w:rPr>
+        <w:t>    setpencolor(clBlack); </w:t>
+      </w:r>
+    </w:p>
+    <w:p>
+      <w:pPr>
+        <w:spacing w:after="0" w:line="240" w:lineRule="auto"/>
+        <w:rPr>
+          <w:rFonts w:ascii="Courier New" w:hAnsi="Courier New" w:cs="Courier New"/>
+          <w:sz w:val="24"/>
+          <w:szCs w:val="24"/>
+          <w:lang w:val="en-US" w:eastAsia="ru-RU"/>
+        </w:rPr>
+      </w:pPr>
+      <w:r>
+        <w:rPr>
+          <w:rFonts w:ascii="Courier New" w:hAnsi="Courier New" w:cs="Courier New"/>
+          <w:sz w:val="24"/>
+          <w:szCs w:val="24"/>
+          <w:lang w:val="en-US" w:eastAsia="ru-RU"/>
+        </w:rPr>
+        <w:t>    moveto(</w:t>
+      </w:r>
+      <w:r>
+        <w:rPr>
+          <w:rFonts w:ascii="Courier New" w:hAnsi="Courier New" w:cs="Courier New"/>
+          <w:color w:val="007400"/>
+          <w:sz w:val="24"/>
+          <w:szCs w:val="24"/>
+          <w:lang w:val="en-US" w:eastAsia="ru-RU"/>
+        </w:rPr>
+        <w:t>50</w:t>
+      </w:r>
+      <w:r>
+        <w:rPr>
+          <w:rFonts w:ascii="Courier New" w:hAnsi="Courier New" w:cs="Courier New"/>
+          <w:sz w:val="24"/>
+          <w:szCs w:val="24"/>
+          <w:lang w:val="en-US" w:eastAsia="ru-RU"/>
+        </w:rPr>
+        <w:t>,</w:t>
+      </w:r>
+      <w:r>
+        <w:rPr>
+          <w:rFonts w:ascii="Courier New" w:hAnsi="Courier New" w:cs="Courier New"/>
+          <w:color w:val="007400"/>
+          <w:sz w:val="24"/>
+          <w:szCs w:val="24"/>
+          <w:lang w:val="en-US" w:eastAsia="ru-RU"/>
+        </w:rPr>
+        <w:t>0</w:t>
+      </w:r>
+      <w:r>
+        <w:rPr>
+          <w:rFonts w:ascii="Courier New" w:hAnsi="Courier New" w:cs="Courier New"/>
+          <w:sz w:val="24"/>
+          <w:szCs w:val="24"/>
+          <w:lang w:val="en-US" w:eastAsia="ru-RU"/>
+        </w:rPr>
+        <w:t>); </w:t>
+      </w:r>
+    </w:p>
+    <w:p>
+      <w:pPr>
+        <w:spacing w:after="0" w:line="240" w:lineRule="auto"/>
+        <w:rPr>
+          <w:rFonts w:ascii="Courier New" w:hAnsi="Courier New" w:cs="Courier New"/>
+          <w:sz w:val="24"/>
+          <w:szCs w:val="24"/>
+          <w:lang w:val="en-US" w:eastAsia="ru-RU"/>
+        </w:rPr>
+      </w:pPr>
+      <w:r>
+        <w:rPr>
+          <w:rFonts w:ascii="Courier New" w:hAnsi="Courier New" w:cs="Courier New"/>
+          <w:sz w:val="24"/>
+          <w:szCs w:val="24"/>
+          <w:lang w:val="en-US" w:eastAsia="ru-RU"/>
+        </w:rPr>
+        <w:t>    lineto(</w:t>
+      </w:r>
+      <w:r>
+        <w:rPr>
+          <w:rFonts w:ascii="Courier New" w:hAnsi="Courier New" w:cs="Courier New"/>
+          <w:color w:val="007400"/>
+          <w:sz w:val="24"/>
+          <w:szCs w:val="24"/>
+          <w:lang w:val="en-US" w:eastAsia="ru-RU"/>
+        </w:rPr>
+        <w:t>50</w:t>
+      </w:r>
+      <w:r>
+        <w:rPr>
+          <w:rFonts w:ascii="Courier New" w:hAnsi="Courier New" w:cs="Courier New"/>
+          <w:sz w:val="24"/>
+          <w:szCs w:val="24"/>
+          <w:lang w:val="en-US" w:eastAsia="ru-RU"/>
+        </w:rPr>
+        <w:t>,</w:t>
+      </w:r>
+      <w:r>
+        <w:rPr>
+          <w:rFonts w:ascii="Courier New" w:hAnsi="Courier New" w:cs="Courier New"/>
+          <w:color w:val="007400"/>
+          <w:sz w:val="24"/>
+          <w:szCs w:val="24"/>
+          <w:lang w:val="en-US" w:eastAsia="ru-RU"/>
+        </w:rPr>
+        <w:t>100</w:t>
+      </w:r>
+      <w:r>
+        <w:rPr>
+          <w:rFonts w:ascii="Courier New" w:hAnsi="Courier New" w:cs="Courier New"/>
+          <w:sz w:val="24"/>
+          <w:szCs w:val="24"/>
+          <w:lang w:val="en-US" w:eastAsia="ru-RU"/>
+        </w:rPr>
+        <w:t>); </w:t>
+      </w:r>
+    </w:p>
+    <w:p>
+      <w:pPr>
+        <w:spacing w:after="0" w:line="240" w:lineRule="auto"/>
+        <w:rPr>
+          <w:rFonts w:ascii="Courier New" w:hAnsi="Courier New" w:cs="Courier New"/>
+          <w:sz w:val="24"/>
+          <w:szCs w:val="24"/>
+          <w:lang w:val="en-US" w:eastAsia="ru-RU"/>
+        </w:rPr>
+      </w:pPr>
+      <w:r>
+        <w:rPr>
+          <w:rFonts w:ascii="Courier New" w:hAnsi="Courier New" w:cs="Courier New"/>
+          <w:sz w:val="24"/>
+          <w:szCs w:val="24"/>
+          <w:lang w:val="en-US" w:eastAsia="ru-RU"/>
+        </w:rPr>
+        <w:t>    moveto(</w:t>
+      </w:r>
+      <w:r>
+        <w:rPr>
+          <w:rFonts w:ascii="Courier New" w:hAnsi="Courier New" w:cs="Courier New"/>
+          <w:color w:val="007400"/>
+          <w:sz w:val="24"/>
+          <w:szCs w:val="24"/>
+          <w:lang w:val="en-US" w:eastAsia="ru-RU"/>
+        </w:rPr>
+        <w:t>0</w:t>
+      </w:r>
+      <w:r>
+        <w:rPr>
+          <w:rFonts w:ascii="Courier New" w:hAnsi="Courier New" w:cs="Courier New"/>
+          <w:sz w:val="24"/>
+          <w:szCs w:val="24"/>
+          <w:lang w:val="en-US" w:eastAsia="ru-RU"/>
+        </w:rPr>
+        <w:t>,</w:t>
+      </w:r>
+      <w:r>
+        <w:rPr>
+          <w:rFonts w:ascii="Courier New" w:hAnsi="Courier New" w:cs="Courier New"/>
+          <w:color w:val="007400"/>
+          <w:sz w:val="24"/>
+          <w:szCs w:val="24"/>
+          <w:lang w:val="en-US" w:eastAsia="ru-RU"/>
+        </w:rPr>
+        <w:t>50</w:t>
+      </w:r>
+      <w:r>
+        <w:rPr>
+          <w:rFonts w:ascii="Courier New" w:hAnsi="Courier New" w:cs="Courier New"/>
+          <w:sz w:val="24"/>
+          <w:szCs w:val="24"/>
+          <w:lang w:val="en-US" w:eastAsia="ru-RU"/>
+        </w:rPr>
+        <w:t>); </w:t>
+      </w:r>
+    </w:p>
+    <w:p>
+      <w:pPr>
+        <w:spacing w:after="0" w:line="240" w:lineRule="auto"/>
+        <w:rPr>
+          <w:rFonts w:ascii="Courier New" w:hAnsi="Courier New" w:cs="Courier New"/>
+          <w:sz w:val="24"/>
+          <w:szCs w:val="24"/>
+          <w:lang w:val="en-US" w:eastAsia="ru-RU"/>
+        </w:rPr>
+      </w:pPr>
+      <w:r>
+        <w:rPr>
+          <w:rFonts w:ascii="Courier New" w:hAnsi="Courier New" w:cs="Courier New"/>
+          <w:sz w:val="24"/>
+          <w:szCs w:val="24"/>
+          <w:lang w:val="en-US" w:eastAsia="ru-RU"/>
+        </w:rPr>
+        <w:t>    lineto(</w:t>
+      </w:r>
+      <w:r>
+        <w:rPr>
+          <w:rFonts w:ascii="Courier New" w:hAnsi="Courier New" w:cs="Courier New"/>
+          <w:color w:val="007400"/>
+          <w:sz w:val="24"/>
+          <w:szCs w:val="24"/>
+          <w:lang w:val="en-US" w:eastAsia="ru-RU"/>
+        </w:rPr>
+        <w:t>100</w:t>
+      </w:r>
+      <w:r>
+        <w:rPr>
+          <w:rFonts w:ascii="Courier New" w:hAnsi="Courier New" w:cs="Courier New"/>
+          <w:sz w:val="24"/>
+          <w:szCs w:val="24"/>
+          <w:lang w:val="en-US" w:eastAsia="ru-RU"/>
+        </w:rPr>
+        <w:t>,</w:t>
+      </w:r>
+      <w:r>
+        <w:rPr>
+          <w:rFonts w:ascii="Courier New" w:hAnsi="Courier New" w:cs="Courier New"/>
+          <w:color w:val="007400"/>
+          <w:sz w:val="24"/>
+          <w:szCs w:val="24"/>
+          <w:lang w:val="en-US" w:eastAsia="ru-RU"/>
+        </w:rPr>
+        <w:t>50</w:t>
+      </w:r>
+      <w:r>
+        <w:rPr>
+          <w:rFonts w:ascii="Courier New" w:hAnsi="Courier New" w:cs="Courier New"/>
+          <w:sz w:val="24"/>
+          <w:szCs w:val="24"/>
+          <w:lang w:val="en-US" w:eastAsia="ru-RU"/>
+        </w:rPr>
+        <w:t>);</w:t>
+      </w:r>
+    </w:p>
+    <w:p>
+      <w:pPr>
+        <w:spacing w:after="0" w:line="240" w:lineRule="auto"/>
+        <w:rPr>
+          <w:rFonts w:ascii="Courier New" w:hAnsi="Courier New" w:cs="Courier New"/>
+          <w:sz w:val="24"/>
+          <w:szCs w:val="24"/>
+          <w:lang w:val="en-US" w:eastAsia="ru-RU"/>
+        </w:rPr>
+      </w:pPr>
+      <w:r>
+        <w:rPr>
+          <w:rFonts w:ascii="Courier New" w:hAnsi="Courier New" w:cs="Courier New"/>
+          <w:sz w:val="24"/>
+          <w:szCs w:val="24"/>
+          <w:lang w:val="en-US" w:eastAsia="ru-RU"/>
+        </w:rPr>
+        <w:t>    </w:t>
+      </w:r>
+    </w:p>
+    <w:p>
+      <w:pPr>
+        <w:spacing w:after="0" w:line="240" w:lineRule="auto"/>
+        <w:rPr>
+          <w:rFonts w:ascii="Courier New" w:hAnsi="Courier New" w:cs="Courier New"/>
+          <w:sz w:val="24"/>
+          <w:szCs w:val="24"/>
+          <w:lang w:val="en-US" w:eastAsia="ru-RU"/>
+        </w:rPr>
+      </w:pPr>
+      <w:r>
+        <w:rPr>
+          <w:rFonts w:ascii="Courier New" w:hAnsi="Courier New" w:cs="Courier New"/>
+          <w:sz w:val="24"/>
+          <w:szCs w:val="24"/>
+          <w:lang w:val="en-US" w:eastAsia="ru-RU"/>
+        </w:rPr>
+        <w:t>    x:=</w:t>
+      </w:r>
+      <w:r>
+        <w:rPr>
+          <w:rFonts w:ascii="Courier New" w:hAnsi="Courier New" w:cs="Courier New"/>
+          <w:color w:val="007400"/>
+          <w:sz w:val="24"/>
+          <w:szCs w:val="24"/>
+          <w:lang w:val="en-US" w:eastAsia="ru-RU"/>
+        </w:rPr>
+        <w:t>0.1</w:t>
+      </w:r>
+      <w:r>
+        <w:rPr>
+          <w:rFonts w:ascii="Courier New" w:hAnsi="Courier New" w:cs="Courier New"/>
+          <w:sz w:val="24"/>
+          <w:szCs w:val="24"/>
+          <w:lang w:val="en-US" w:eastAsia="ru-RU"/>
+        </w:rPr>
+        <w:t>; </w:t>
+      </w:r>
+    </w:p>
+    <w:p>
+      <w:pPr>
+        <w:spacing w:after="0" w:line="240" w:lineRule="auto"/>
+        <w:rPr>
+          <w:rFonts w:ascii="Courier New" w:hAnsi="Courier New" w:cs="Courier New"/>
+          <w:sz w:val="24"/>
+          <w:szCs w:val="24"/>
+          <w:lang w:val="en-US" w:eastAsia="ru-RU"/>
+        </w:rPr>
+      </w:pPr>
+      <w:r>
+        <w:rPr>
+          <w:rFonts w:ascii="Courier New" w:hAnsi="Courier New" w:cs="Courier New"/>
+          <w:sz w:val="24"/>
+          <w:szCs w:val="24"/>
+          <w:lang w:val="en-US" w:eastAsia="ru-RU"/>
+        </w:rPr>
+        <w:t>    y:=-x*power(sin(</w:t>
+      </w:r>
+      <w:r>
+        <w:rPr>
+          <w:rFonts w:ascii="Courier New" w:hAnsi="Courier New" w:cs="Courier New"/>
+          <w:color w:val="007400"/>
+          <w:sz w:val="24"/>
+          <w:szCs w:val="24"/>
+          <w:lang w:val="en-US" w:eastAsia="ru-RU"/>
+        </w:rPr>
+        <w:t>1</w:t>
+      </w:r>
+      <w:r>
+        <w:rPr>
+          <w:rFonts w:ascii="Courier New" w:hAnsi="Courier New" w:cs="Courier New"/>
+          <w:sz w:val="24"/>
+          <w:szCs w:val="24"/>
+          <w:lang w:val="en-US" w:eastAsia="ru-RU"/>
+        </w:rPr>
+        <w:t>/x),</w:t>
+      </w:r>
+      <w:r>
+        <w:rPr>
+          <w:rFonts w:ascii="Courier New" w:hAnsi="Courier New" w:cs="Courier New"/>
+          <w:color w:val="007400"/>
+          <w:sz w:val="24"/>
+          <w:szCs w:val="24"/>
+          <w:lang w:val="en-US" w:eastAsia="ru-RU"/>
+        </w:rPr>
+        <w:t>2</w:t>
+      </w:r>
+      <w:r>
+        <w:rPr>
+          <w:rFonts w:ascii="Courier New" w:hAnsi="Courier New" w:cs="Courier New"/>
+          <w:sz w:val="24"/>
+          <w:szCs w:val="24"/>
+          <w:lang w:val="en-US" w:eastAsia="ru-RU"/>
+        </w:rPr>
+        <w:t>);</w:t>
+      </w:r>
+    </w:p>
+    <w:p>
+      <w:pPr>
+        <w:spacing w:after="0" w:line="240" w:lineRule="auto"/>
+        <w:rPr>
+          <w:rFonts w:ascii="Courier New" w:hAnsi="Courier New" w:cs="Courier New"/>
+          <w:sz w:val="24"/>
+          <w:szCs w:val="24"/>
+          <w:lang w:val="en-US" w:eastAsia="ru-RU"/>
+        </w:rPr>
+      </w:pPr>
+      <w:r>
+        <w:rPr>
+          <w:rFonts w:ascii="Courier New" w:hAnsi="Courier New" w:cs="Courier New"/>
+          <w:sz w:val="24"/>
+          <w:szCs w:val="24"/>
+          <w:lang w:val="en-US" w:eastAsia="ru-RU"/>
+        </w:rPr>
+        <w:t>    b:=round(y); </w:t>
+      </w:r>
+    </w:p>
+    <w:p>
+      <w:pPr>
+        <w:spacing w:after="0" w:line="240" w:lineRule="auto"/>
+        <w:rPr>
+          <w:rFonts w:ascii="Courier New" w:hAnsi="Courier New" w:cs="Courier New"/>
+          <w:sz w:val="24"/>
+          <w:szCs w:val="24"/>
+          <w:lang w:val="en-US" w:eastAsia="ru-RU"/>
+        </w:rPr>
+      </w:pPr>
+      <w:r>
+        <w:rPr>
+          <w:rFonts w:ascii="Courier New" w:hAnsi="Courier New" w:cs="Courier New"/>
+          <w:sz w:val="24"/>
+          <w:szCs w:val="24"/>
+          <w:lang w:val="en-US" w:eastAsia="ru-RU"/>
+        </w:rPr>
+        <w:t>    h:=round(x); </w:t>
+      </w:r>
+    </w:p>
+    <w:p>
+      <w:pPr>
+        <w:spacing w:after="0" w:line="240" w:lineRule="auto"/>
+        <w:rPr>
+          <w:rFonts w:ascii="Courier New" w:hAnsi="Courier New" w:cs="Courier New"/>
+          <w:sz w:val="24"/>
+          <w:szCs w:val="24"/>
+          <w:lang w:val="en-US" w:eastAsia="ru-RU"/>
+        </w:rPr>
+      </w:pPr>
+      <w:r>
+        <w:rPr>
+          <w:rFonts w:ascii="Courier New" w:hAnsi="Courier New" w:cs="Courier New"/>
+          <w:sz w:val="24"/>
+          <w:szCs w:val="24"/>
+          <w:lang w:val="en-US" w:eastAsia="ru-RU"/>
+        </w:rPr>
+        <w:t>    moveto(</w:t>
+      </w:r>
+      <w:r>
+        <w:rPr>
+          <w:rFonts w:ascii="Courier New" w:hAnsi="Courier New" w:cs="Courier New"/>
+          <w:color w:val="007400"/>
+          <w:sz w:val="24"/>
+          <w:szCs w:val="24"/>
+          <w:lang w:val="en-US" w:eastAsia="ru-RU"/>
+        </w:rPr>
+        <w:t>10</w:t>
+      </w:r>
+      <w:r>
+        <w:rPr>
+          <w:rFonts w:ascii="Courier New" w:hAnsi="Courier New" w:cs="Courier New"/>
+          <w:sz w:val="24"/>
+          <w:szCs w:val="24"/>
+          <w:lang w:val="en-US" w:eastAsia="ru-RU"/>
+        </w:rPr>
+        <w:t>*h+</w:t>
+      </w:r>
+      <w:r>
+        <w:rPr>
+          <w:rFonts w:ascii="Courier New" w:hAnsi="Courier New" w:cs="Courier New"/>
+          <w:color w:val="007400"/>
+          <w:sz w:val="24"/>
+          <w:szCs w:val="24"/>
+          <w:lang w:val="en-US" w:eastAsia="ru-RU"/>
+        </w:rPr>
+        <w:t>50</w:t>
+      </w:r>
+      <w:r>
+        <w:rPr>
+          <w:rFonts w:ascii="Courier New" w:hAnsi="Courier New" w:cs="Courier New"/>
+          <w:sz w:val="24"/>
+          <w:szCs w:val="24"/>
+          <w:lang w:val="en-US" w:eastAsia="ru-RU"/>
+        </w:rPr>
+        <w:t>,</w:t>
+      </w:r>
+      <w:r>
+        <w:rPr>
+          <w:rFonts w:ascii="Courier New" w:hAnsi="Courier New" w:cs="Courier New"/>
+          <w:color w:val="007400"/>
+          <w:sz w:val="24"/>
+          <w:szCs w:val="24"/>
+          <w:lang w:val="en-US" w:eastAsia="ru-RU"/>
+        </w:rPr>
+        <w:t>20</w:t>
+      </w:r>
+      <w:r>
+        <w:rPr>
+          <w:rFonts w:ascii="Courier New" w:hAnsi="Courier New" w:cs="Courier New"/>
+          <w:sz w:val="24"/>
+          <w:szCs w:val="24"/>
+          <w:lang w:val="en-US" w:eastAsia="ru-RU"/>
+        </w:rPr>
+        <w:t>*b+</w:t>
+      </w:r>
+      <w:r>
+        <w:rPr>
+          <w:rFonts w:ascii="Courier New" w:hAnsi="Courier New" w:cs="Courier New"/>
+          <w:color w:val="007400"/>
+          <w:sz w:val="24"/>
+          <w:szCs w:val="24"/>
+          <w:lang w:val="en-US" w:eastAsia="ru-RU"/>
+        </w:rPr>
+        <w:t>50</w:t>
+      </w:r>
+      <w:r>
+        <w:rPr>
+          <w:rFonts w:ascii="Courier New" w:hAnsi="Courier New" w:cs="Courier New"/>
+          <w:sz w:val="24"/>
+          <w:szCs w:val="24"/>
+          <w:lang w:val="en-US" w:eastAsia="ru-RU"/>
+        </w:rPr>
+        <w:t>); </w:t>
+      </w:r>
+    </w:p>
+    <w:p>
+      <w:pPr>
+        <w:spacing w:after="0" w:line="240" w:lineRule="auto"/>
+        <w:rPr>
+          <w:rFonts w:ascii="Courier New" w:hAnsi="Courier New" w:cs="Courier New"/>
+          <w:sz w:val="24"/>
+          <w:szCs w:val="24"/>
+          <w:lang w:val="en-US" w:eastAsia="ru-RU"/>
+        </w:rPr>
+      </w:pPr>
+      <w:r>
+        <w:rPr>
+          <w:rFonts w:ascii="Courier New" w:hAnsi="Courier New" w:cs="Courier New"/>
+          <w:sz w:val="24"/>
+          <w:szCs w:val="24"/>
+          <w:lang w:val="en-US" w:eastAsia="ru-RU"/>
+        </w:rPr>
+        <w:t>    </w:t>
+      </w:r>
+    </w:p>
+    <w:p>
+      <w:pPr>
+        <w:spacing w:after="0" w:line="240" w:lineRule="auto"/>
+        <w:rPr>
+          <w:rFonts w:ascii="Courier New" w:hAnsi="Courier New" w:cs="Courier New"/>
+          <w:sz w:val="24"/>
+          <w:szCs w:val="24"/>
+          <w:lang w:val="en-US" w:eastAsia="ru-RU"/>
+        </w:rPr>
+      </w:pPr>
+      <w:r>
+        <w:rPr>
+          <w:rFonts w:ascii="Courier New" w:hAnsi="Courier New" w:cs="Courier New"/>
+          <w:sz w:val="24"/>
+          <w:szCs w:val="24"/>
+          <w:lang w:val="en-US" w:eastAsia="ru-RU"/>
+        </w:rPr>
+        <w:t xml:space="preserve">    </w:t>
+      </w:r>
       <w:r>
         <w:rPr>
           <w:rFonts w:ascii="Courier New" w:hAnsi="Courier New" w:cs="Courier New"/>
@@ -1815,270 +1804,19 @@
           <w:szCs w:val="24"/>
           <w:lang w:val="en-US" w:eastAsia="ru-RU"/>
         </w:rPr>
-        <w:t xml:space="preserve">        </w:t>
-      </w:r>
-      <w:r>
-        <w:rPr>
-          <w:rFonts w:ascii="Courier New" w:hAnsi="Courier New" w:cs="Courier New"/>
-          <w:sz w:val="24"/>
-          <w:szCs w:val="24"/>
-          <w:lang w:val="en-US" w:eastAsia="ru-RU"/>
-        </w:rPr>
-        <w:t>x:=x+</w:t>
-      </w:r>
-      <w:r>
-        <w:rPr>
-          <w:rFonts w:ascii="Courier New" w:hAnsi="Courier New" w:cs="Courier New"/>
-          <w:color w:val="007400"/>
-          <w:sz w:val="24"/>
-          <w:szCs w:val="24"/>
-          <w:lang w:val="en-US" w:eastAsia="ru-RU"/>
-        </w:rPr>
-        <w:t>0.1</w:t>
-      </w:r>
-      <w:r>
-        <w:rPr>
-          <w:rFonts w:ascii="Courier New" w:hAnsi="Courier New" w:cs="Courier New"/>
-          <w:sz w:val="24"/>
-          <w:szCs w:val="24"/>
-          <w:lang w:val="en-US" w:eastAsia="ru-RU"/>
-        </w:rPr>
-        <w:t>; </w:t>
-      </w:r>
-    </w:p>
-    <w:p>
-      <w:pPr>
-        <w:spacing w:after="0" w:line="240" w:lineRule="auto"/>
-        <w:rPr>
-          <w:rFonts w:ascii="Courier New" w:hAnsi="Courier New" w:cs="Courier New"/>
-          <w:sz w:val="24"/>
-          <w:szCs w:val="24"/>
-          <w:lang w:val="en-US" w:eastAsia="ru-RU"/>
-        </w:rPr>
-      </w:pPr>
-      <w:r>
-        <w:rPr>
-          <w:rFonts w:ascii="Courier New" w:hAnsi="Courier New" w:cs="Courier New"/>
-          <w:sz w:val="24"/>
-          <w:szCs w:val="24"/>
-          <w:lang w:val="en-US" w:eastAsia="ru-RU"/>
-        </w:rPr>
-        <w:t>        y:=-x*power(sin(</w:t>
-      </w:r>
-      <w:r>
-        <w:rPr>
-          <w:rFonts w:ascii="Courier New" w:hAnsi="Courier New" w:cs="Courier New"/>
-          <w:color w:val="007400"/>
-          <w:sz w:val="24"/>
-          <w:szCs w:val="24"/>
-          <w:lang w:val="en-US" w:eastAsia="ru-RU"/>
-        </w:rPr>
-        <w:t>1</w:t>
-      </w:r>
-      <w:r>
-        <w:rPr>
-          <w:rFonts w:ascii="Courier New" w:hAnsi="Courier New" w:cs="Courier New"/>
-          <w:sz w:val="24"/>
-          <w:szCs w:val="24"/>
-          <w:lang w:val="en-US" w:eastAsia="ru-RU"/>
-        </w:rPr>
-        <w:t>/x),</w:t>
-      </w:r>
-      <w:r>
-        <w:rPr>
-          <w:rFonts w:ascii="Courier New" w:hAnsi="Courier New" w:cs="Courier New"/>
-          <w:color w:val="007400"/>
-          <w:sz w:val="24"/>
-          <w:szCs w:val="24"/>
-          <w:lang w:val="en-US" w:eastAsia="ru-RU"/>
-        </w:rPr>
-        <w:t>2</w:t>
-      </w:r>
-      <w:r>
-        <w:rPr>
-          <w:rFonts w:ascii="Courier New" w:hAnsi="Courier New" w:cs="Courier New"/>
-          <w:sz w:val="24"/>
-          <w:szCs w:val="24"/>
-          <w:lang w:val="en-US" w:eastAsia="ru-RU"/>
-        </w:rPr>
-        <w:t>);</w:t>
-      </w:r>
-    </w:p>
-    <w:p>
-      <w:pPr>
-        <w:spacing w:after="0" w:line="240" w:lineRule="auto"/>
-        <w:rPr>
-          <w:rFonts w:ascii="Courier New" w:hAnsi="Courier New" w:cs="Courier New"/>
-          <w:sz w:val="24"/>
-          <w:szCs w:val="24"/>
-          <w:lang w:val="en-US" w:eastAsia="ru-RU"/>
-        </w:rPr>
-      </w:pPr>
-      <w:r>
-        <w:rPr>
-          <w:rFonts w:ascii="Courier New" w:hAnsi="Courier New" w:cs="Courier New"/>
-          <w:sz w:val="24"/>
-          <w:szCs w:val="24"/>
-          <w:lang w:val="en-US" w:eastAsia="ru-RU"/>
-        </w:rPr>
-        <w:t>        b:=round(y); </w:t>
-      </w:r>
-    </w:p>
-    <w:p>
-      <w:pPr>
-        <w:spacing w:after="0" w:line="240" w:lineRule="auto"/>
-        <w:rPr>
-          <w:rFonts w:ascii="Courier New" w:hAnsi="Courier New" w:cs="Courier New"/>
-          <w:sz w:val="24"/>
-          <w:szCs w:val="24"/>
-          <w:lang w:val="en-US" w:eastAsia="ru-RU"/>
-        </w:rPr>
-      </w:pPr>
-      <w:r>
-        <w:rPr>
-          <w:rFonts w:ascii="Courier New" w:hAnsi="Courier New" w:cs="Courier New"/>
-          <w:sz w:val="24"/>
-          <w:szCs w:val="24"/>
-          <w:lang w:val="en-US" w:eastAsia="ru-RU"/>
-        </w:rPr>
-        <w:t>        h:=round(x); </w:t>
-      </w:r>
-    </w:p>
-    <w:p>
-      <w:pPr>
-        <w:spacing w:after="0" w:line="240" w:lineRule="auto"/>
-        <w:rPr>
-          <w:rFonts w:ascii="Courier New" w:hAnsi="Courier New" w:cs="Courier New"/>
-          <w:sz w:val="24"/>
-          <w:szCs w:val="24"/>
-          <w:lang w:val="en-US" w:eastAsia="ru-RU"/>
-        </w:rPr>
-      </w:pPr>
-      <w:r>
-        <w:rPr>
-          <w:rFonts w:ascii="Courier New" w:hAnsi="Courier New" w:cs="Courier New"/>
-          <w:sz w:val="24"/>
-          <w:szCs w:val="24"/>
-          <w:lang w:val="en-US" w:eastAsia="ru-RU"/>
-        </w:rPr>
-        <w:t>        setpencolor(clred); </w:t>
-      </w:r>
-    </w:p>
-    <w:p>
-      <w:pPr>
-        <w:spacing w:after="0" w:line="240" w:lineRule="auto"/>
-        <w:rPr>
-          <w:rFonts w:ascii="Courier New" w:hAnsi="Courier New" w:cs="Courier New"/>
-          <w:sz w:val="24"/>
-          <w:szCs w:val="24"/>
-          <w:lang w:val="en-US" w:eastAsia="ru-RU"/>
-        </w:rPr>
-      </w:pPr>
-      <w:r>
-        <w:rPr>
-          <w:rFonts w:ascii="Courier New" w:hAnsi="Courier New" w:cs="Courier New"/>
-          <w:sz w:val="24"/>
-          <w:szCs w:val="24"/>
-          <w:lang w:val="en-US" w:eastAsia="ru-RU"/>
-        </w:rPr>
-        <w:t>        lineto(</w:t>
-      </w:r>
-      <w:r>
-        <w:rPr>
-          <w:rFonts w:ascii="Courier New" w:hAnsi="Courier New" w:cs="Courier New"/>
-          <w:color w:val="007400"/>
-          <w:sz w:val="24"/>
-          <w:szCs w:val="24"/>
-          <w:lang w:val="en-US" w:eastAsia="ru-RU"/>
-        </w:rPr>
-        <w:t>10</w:t>
-      </w:r>
-      <w:r>
-        <w:rPr>
-          <w:rFonts w:ascii="Courier New" w:hAnsi="Courier New" w:cs="Courier New"/>
-          <w:sz w:val="24"/>
-          <w:szCs w:val="24"/>
-          <w:lang w:val="en-US" w:eastAsia="ru-RU"/>
-        </w:rPr>
-        <w:t>*h+</w:t>
-      </w:r>
-      <w:r>
-        <w:rPr>
-          <w:rFonts w:ascii="Courier New" w:hAnsi="Courier New" w:cs="Courier New"/>
-          <w:color w:val="007400"/>
-          <w:sz w:val="24"/>
-          <w:szCs w:val="24"/>
-          <w:lang w:val="en-US" w:eastAsia="ru-RU"/>
-        </w:rPr>
-        <w:t>50</w:t>
-      </w:r>
-      <w:r>
-        <w:rPr>
-          <w:rFonts w:ascii="Courier New" w:hAnsi="Courier New" w:cs="Courier New"/>
-          <w:sz w:val="24"/>
-          <w:szCs w:val="24"/>
-          <w:lang w:val="en-US" w:eastAsia="ru-RU"/>
-        </w:rPr>
-        <w:t>,</w:t>
-      </w:r>
-      <w:r>
-        <w:rPr>
-          <w:rFonts w:ascii="Courier New" w:hAnsi="Courier New" w:cs="Courier New"/>
-          <w:color w:val="007400"/>
-          <w:sz w:val="24"/>
-          <w:szCs w:val="24"/>
-          <w:lang w:val="en-US" w:eastAsia="ru-RU"/>
-        </w:rPr>
-        <w:t>20</w:t>
-      </w:r>
-      <w:r>
-        <w:rPr>
-          <w:rFonts w:ascii="Courier New" w:hAnsi="Courier New" w:cs="Courier New"/>
-          <w:sz w:val="24"/>
-          <w:szCs w:val="24"/>
-          <w:lang w:val="en-US" w:eastAsia="ru-RU"/>
-        </w:rPr>
-        <w:t>*b+</w:t>
-      </w:r>
-      <w:r>
-        <w:rPr>
-          <w:rFonts w:ascii="Courier New" w:hAnsi="Courier New" w:cs="Courier New"/>
-          <w:color w:val="007400"/>
-          <w:sz w:val="24"/>
-          <w:szCs w:val="24"/>
-          <w:lang w:val="en-US" w:eastAsia="ru-RU"/>
-        </w:rPr>
-        <w:t>50</w:t>
-      </w:r>
-      <w:r>
-        <w:rPr>
-          <w:rFonts w:ascii="Courier New" w:hAnsi="Courier New" w:cs="Courier New"/>
-          <w:sz w:val="24"/>
-          <w:szCs w:val="24"/>
-          <w:lang w:val="en-US" w:eastAsia="ru-RU"/>
-        </w:rPr>
-        <w:t>); </w:t>
-      </w:r>
-    </w:p>
-    <w:p>
-      <w:pPr>
-        <w:spacing w:after="0" w:line="240" w:lineRule="auto"/>
-        <w:rPr>
-          <w:rFonts w:ascii="Courier New" w:hAnsi="Courier New" w:cs="Courier New"/>
-          <w:sz w:val="24"/>
-          <w:szCs w:val="24"/>
-          <w:lang w:val="en-US" w:eastAsia="ru-RU"/>
-        </w:rPr>
-      </w:pPr>
-      <w:r>
-        <w:rPr>
-          <w:rFonts w:ascii="Courier New" w:hAnsi="Courier New" w:cs="Courier New"/>
-          <w:sz w:val="24"/>
-          <w:szCs w:val="24"/>
-          <w:lang w:val="en-US" w:eastAsia="ru-RU"/>
-        </w:rPr>
-        <w:t xml:space="preserve">    </w:t>
-      </w:r>
+        <w:t>repeat </w:t>
+      </w:r>
+    </w:p>
+    <w:p>
+      <w:pPr>
+        <w:spacing w:after="0" w:line="240" w:lineRule="auto"/>
+        <w:rPr>
+          <w:rFonts w:ascii="Courier New" w:hAnsi="Courier New" w:cs="Courier New"/>
+          <w:sz w:val="24"/>
+          <w:szCs w:val="24"/>
+          <w:lang w:val="en-US" w:eastAsia="ru-RU"/>
+        </w:rPr>
+      </w:pPr>
       <w:r>
         <w:rPr>
           <w:rFonts w:ascii="Courier New" w:hAnsi="Courier New" w:cs="Courier New"/>
@@ -2088,16 +1826,173 @@
           <w:szCs w:val="24"/>
           <w:lang w:val="en-US" w:eastAsia="ru-RU"/>
         </w:rPr>
-        <w:t>until</w:t>
-      </w:r>
-      <w:r>
-        <w:rPr>
-          <w:rFonts w:ascii="Courier New" w:hAnsi="Courier New" w:cs="Courier New"/>
-          <w:sz w:val="24"/>
-          <w:szCs w:val="24"/>
-          <w:lang w:val="en-US" w:eastAsia="ru-RU"/>
-        </w:rPr>
-        <w:t>(x&gt;</w:t>
+        <w:t xml:space="preserve">        </w:t>
+      </w:r>
+      <w:r>
+        <w:rPr>
+          <w:rFonts w:ascii="Courier New" w:hAnsi="Courier New" w:cs="Courier New"/>
+          <w:sz w:val="24"/>
+          <w:szCs w:val="24"/>
+          <w:lang w:val="en-US" w:eastAsia="ru-RU"/>
+        </w:rPr>
+        <w:t>x:=x+</w:t>
+      </w:r>
+      <w:r>
+        <w:rPr>
+          <w:rFonts w:ascii="Courier New" w:hAnsi="Courier New" w:cs="Courier New"/>
+          <w:color w:val="007400"/>
+          <w:sz w:val="24"/>
+          <w:szCs w:val="24"/>
+          <w:lang w:val="en-US" w:eastAsia="ru-RU"/>
+        </w:rPr>
+        <w:t>0.1</w:t>
+      </w:r>
+      <w:r>
+        <w:rPr>
+          <w:rFonts w:ascii="Courier New" w:hAnsi="Courier New" w:cs="Courier New"/>
+          <w:sz w:val="24"/>
+          <w:szCs w:val="24"/>
+          <w:lang w:val="en-US" w:eastAsia="ru-RU"/>
+        </w:rPr>
+        <w:t>; </w:t>
+      </w:r>
+    </w:p>
+    <w:p>
+      <w:pPr>
+        <w:spacing w:after="0" w:line="240" w:lineRule="auto"/>
+        <w:rPr>
+          <w:rFonts w:ascii="Courier New" w:hAnsi="Courier New" w:cs="Courier New"/>
+          <w:sz w:val="24"/>
+          <w:szCs w:val="24"/>
+          <w:lang w:val="en-US" w:eastAsia="ru-RU"/>
+        </w:rPr>
+      </w:pPr>
+      <w:r>
+        <w:rPr>
+          <w:rFonts w:ascii="Courier New" w:hAnsi="Courier New" w:cs="Courier New"/>
+          <w:sz w:val="24"/>
+          <w:szCs w:val="24"/>
+          <w:lang w:val="en-US" w:eastAsia="ru-RU"/>
+        </w:rPr>
+        <w:t>        y:=-x*power(sin(</w:t>
+      </w:r>
+      <w:r>
+        <w:rPr>
+          <w:rFonts w:ascii="Courier New" w:hAnsi="Courier New" w:cs="Courier New"/>
+          <w:color w:val="007400"/>
+          <w:sz w:val="24"/>
+          <w:szCs w:val="24"/>
+          <w:lang w:val="en-US" w:eastAsia="ru-RU"/>
+        </w:rPr>
+        <w:t>1</w:t>
+      </w:r>
+      <w:r>
+        <w:rPr>
+          <w:rFonts w:ascii="Courier New" w:hAnsi="Courier New" w:cs="Courier New"/>
+          <w:sz w:val="24"/>
+          <w:szCs w:val="24"/>
+          <w:lang w:val="en-US" w:eastAsia="ru-RU"/>
+        </w:rPr>
+        <w:t>/x),</w:t>
+      </w:r>
+      <w:r>
+        <w:rPr>
+          <w:rFonts w:ascii="Courier New" w:hAnsi="Courier New" w:cs="Courier New"/>
+          <w:color w:val="007400"/>
+          <w:sz w:val="24"/>
+          <w:szCs w:val="24"/>
+          <w:lang w:val="en-US" w:eastAsia="ru-RU"/>
+        </w:rPr>
+        <w:t>2</w:t>
+      </w:r>
+      <w:r>
+        <w:rPr>
+          <w:rFonts w:ascii="Courier New" w:hAnsi="Courier New" w:cs="Courier New"/>
+          <w:sz w:val="24"/>
+          <w:szCs w:val="24"/>
+          <w:lang w:val="en-US" w:eastAsia="ru-RU"/>
+        </w:rPr>
+        <w:t>);</w:t>
+      </w:r>
+    </w:p>
+    <w:p>
+      <w:pPr>
+        <w:spacing w:after="0" w:line="240" w:lineRule="auto"/>
+        <w:rPr>
+          <w:rFonts w:ascii="Courier New" w:hAnsi="Courier New" w:cs="Courier New"/>
+          <w:sz w:val="24"/>
+          <w:szCs w:val="24"/>
+          <w:lang w:val="en-US" w:eastAsia="ru-RU"/>
+        </w:rPr>
+      </w:pPr>
+      <w:r>
+        <w:rPr>
+          <w:rFonts w:ascii="Courier New" w:hAnsi="Courier New" w:cs="Courier New"/>
+          <w:sz w:val="24"/>
+          <w:szCs w:val="24"/>
+          <w:lang w:val="en-US" w:eastAsia="ru-RU"/>
+        </w:rPr>
+        <w:t>        b:=round(y); </w:t>
+      </w:r>
+    </w:p>
+    <w:p>
+      <w:pPr>
+        <w:spacing w:after="0" w:line="240" w:lineRule="auto"/>
+        <w:rPr>
+          <w:rFonts w:ascii="Courier New" w:hAnsi="Courier New" w:cs="Courier New"/>
+          <w:sz w:val="24"/>
+          <w:szCs w:val="24"/>
+          <w:lang w:val="en-US" w:eastAsia="ru-RU"/>
+        </w:rPr>
+      </w:pPr>
+      <w:r>
+        <w:rPr>
+          <w:rFonts w:ascii="Courier New" w:hAnsi="Courier New" w:cs="Courier New"/>
+          <w:sz w:val="24"/>
+          <w:szCs w:val="24"/>
+          <w:lang w:val="en-US" w:eastAsia="ru-RU"/>
+        </w:rPr>
+        <w:t>        h:=round(x); </w:t>
+      </w:r>
+    </w:p>
+    <w:p>
+      <w:pPr>
+        <w:spacing w:after="0" w:line="240" w:lineRule="auto"/>
+        <w:rPr>
+          <w:rFonts w:ascii="Courier New" w:hAnsi="Courier New" w:cs="Courier New"/>
+          <w:sz w:val="24"/>
+          <w:szCs w:val="24"/>
+          <w:lang w:val="en-US" w:eastAsia="ru-RU"/>
+        </w:rPr>
+      </w:pPr>
+      <w:r>
+        <w:rPr>
+          <w:rFonts w:ascii="Courier New" w:hAnsi="Courier New" w:cs="Courier New"/>
+          <w:sz w:val="24"/>
+          <w:szCs w:val="24"/>
+          <w:lang w:val="en-US" w:eastAsia="ru-RU"/>
+        </w:rPr>
+        <w:t>        setpencolor(clred); </w:t>
+      </w:r>
+    </w:p>
+    <w:p>
+      <w:pPr>
+        <w:spacing w:after="0" w:line="240" w:lineRule="auto"/>
+        <w:rPr>
+          <w:rFonts w:ascii="Courier New" w:hAnsi="Courier New" w:cs="Courier New"/>
+          <w:sz w:val="24"/>
+          <w:szCs w:val="24"/>
+          <w:lang w:val="en-US" w:eastAsia="ru-RU"/>
+        </w:rPr>
+      </w:pPr>
+      <w:r>
+        <w:rPr>
+          <w:rFonts w:ascii="Courier New" w:hAnsi="Courier New" w:cs="Courier New"/>
+          <w:sz w:val="24"/>
+          <w:szCs w:val="24"/>
+          <w:lang w:val="en-US" w:eastAsia="ru-RU"/>
+        </w:rPr>
+        <w:t>        lineto(</w:t>
       </w:r>
       <w:r>
         <w:rPr>
@@ -2116,39 +2011,85 @@
           <w:szCs w:val="24"/>
           <w:lang w:val="en-US" w:eastAsia="ru-RU"/>
         </w:rPr>
-        <w:t>);</w:t>
-      </w:r>
-    </w:p>
-    <w:p>
-      <w:pPr>
-        <w:spacing w:after="0" w:line="240" w:lineRule="auto"/>
-        <w:rPr>
-          <w:rFonts w:ascii="Courier New" w:hAnsi="Courier New" w:cs="Courier New"/>
-          <w:sz w:val="24"/>
-          <w:szCs w:val="24"/>
-          <w:lang w:val="en-US" w:eastAsia="ru-RU"/>
-        </w:rPr>
-      </w:pPr>
-      <w:r>
-        <w:rPr>
-          <w:rFonts w:ascii="Courier New" w:hAnsi="Courier New" w:cs="Courier New"/>
-          <w:sz w:val="24"/>
-          <w:szCs w:val="24"/>
-          <w:lang w:val="en-US" w:eastAsia="ru-RU"/>
-        </w:rPr>
-        <w:t>    read();</w:t>
-      </w:r>
-    </w:p>
-    <w:p>
-      <w:pPr>
-        <w:spacing w:after="0" w:line="240" w:lineRule="auto"/>
-        <w:rPr>
-          <w:rFonts w:ascii="Courier New" w:hAnsi="Courier New" w:cs="Courier New"/>
-          <w:sz w:val="24"/>
-          <w:szCs w:val="24"/>
-          <w:lang w:val="en-US" w:eastAsia="ru-RU"/>
-        </w:rPr>
-      </w:pPr>
+        <w:t>*h+</w:t>
+      </w:r>
+      <w:r>
+        <w:rPr>
+          <w:rFonts w:ascii="Courier New" w:hAnsi="Courier New" w:cs="Courier New"/>
+          <w:color w:val="007400"/>
+          <w:sz w:val="24"/>
+          <w:szCs w:val="24"/>
+          <w:lang w:val="en-US" w:eastAsia="ru-RU"/>
+        </w:rPr>
+        <w:t>50</w:t>
+      </w:r>
+      <w:r>
+        <w:rPr>
+          <w:rFonts w:ascii="Courier New" w:hAnsi="Courier New" w:cs="Courier New"/>
+          <w:sz w:val="24"/>
+          <w:szCs w:val="24"/>
+          <w:lang w:val="en-US" w:eastAsia="ru-RU"/>
+        </w:rPr>
+        <w:t>,</w:t>
+      </w:r>
+      <w:r>
+        <w:rPr>
+          <w:rFonts w:ascii="Courier New" w:hAnsi="Courier New" w:cs="Courier New"/>
+          <w:color w:val="007400"/>
+          <w:sz w:val="24"/>
+          <w:szCs w:val="24"/>
+          <w:lang w:val="en-US" w:eastAsia="ru-RU"/>
+        </w:rPr>
+        <w:t>20</w:t>
+      </w:r>
+      <w:r>
+        <w:rPr>
+          <w:rFonts w:ascii="Courier New" w:hAnsi="Courier New" w:cs="Courier New"/>
+          <w:sz w:val="24"/>
+          <w:szCs w:val="24"/>
+          <w:lang w:val="en-US" w:eastAsia="ru-RU"/>
+        </w:rPr>
+        <w:t>*b+</w:t>
+      </w:r>
+      <w:r>
+        <w:rPr>
+          <w:rFonts w:ascii="Courier New" w:hAnsi="Courier New" w:cs="Courier New"/>
+          <w:color w:val="007400"/>
+          <w:sz w:val="24"/>
+          <w:szCs w:val="24"/>
+          <w:lang w:val="en-US" w:eastAsia="ru-RU"/>
+        </w:rPr>
+        <w:t>50</w:t>
+      </w:r>
+      <w:r>
+        <w:rPr>
+          <w:rFonts w:ascii="Courier New" w:hAnsi="Courier New" w:cs="Courier New"/>
+          <w:sz w:val="24"/>
+          <w:szCs w:val="24"/>
+          <w:lang w:val="en-US" w:eastAsia="ru-RU"/>
+        </w:rPr>
+        <w:t>); </w:t>
+      </w:r>
+    </w:p>
+    <w:p>
+      <w:pPr>
+        <w:spacing w:after="0" w:line="240" w:lineRule="auto"/>
+        <w:rPr>
+          <w:rFonts w:ascii="Courier New" w:hAnsi="Courier New" w:cs="Courier New"/>
+          <w:sz w:val="24"/>
+          <w:szCs w:val="24"/>
+          <w:lang w:val="en-US" w:eastAsia="ru-RU"/>
+        </w:rPr>
+      </w:pPr>
+      <w:r>
+        <w:rPr>
+          <w:rFonts w:ascii="Courier New" w:hAnsi="Courier New" w:cs="Courier New"/>
+          <w:sz w:val="24"/>
+          <w:szCs w:val="24"/>
+          <w:lang w:val="en-US" w:eastAsia="ru-RU"/>
+        </w:rPr>
+        <w:t xml:space="preserve">    </w:t>
+      </w:r>
       <w:r>
         <w:rPr>
           <w:rFonts w:ascii="Courier New" w:hAnsi="Courier New" w:cs="Courier New"/>
@@ -2158,28 +2099,56 @@
           <w:szCs w:val="24"/>
           <w:lang w:val="en-US" w:eastAsia="ru-RU"/>
         </w:rPr>
-        <w:t>end</w:t>
-      </w:r>
-      <w:r>
-        <w:rPr>
-          <w:rFonts w:ascii="Courier New" w:hAnsi="Courier New" w:cs="Courier New"/>
-          <w:sz w:val="24"/>
-          <w:szCs w:val="24"/>
-          <w:lang w:val="en-US" w:eastAsia="ru-RU"/>
-        </w:rPr>
-        <w:t>;</w:t>
-      </w:r>
-    </w:p>
-    <w:p>
-      <w:pPr>
-        <w:spacing w:after="0" w:line="240" w:lineRule="auto"/>
-        <w:rPr>
-          <w:rFonts w:ascii="Courier New" w:hAnsi="Courier New" w:cs="Courier New"/>
-          <w:sz w:val="24"/>
-          <w:szCs w:val="24"/>
-          <w:lang w:val="en-US" w:eastAsia="ru-RU"/>
-        </w:rPr>
-      </w:pPr>
+        <w:t>until</w:t>
+      </w:r>
+      <w:r>
+        <w:rPr>
+          <w:rFonts w:ascii="Courier New" w:hAnsi="Courier New" w:cs="Courier New"/>
+          <w:sz w:val="24"/>
+          <w:szCs w:val="24"/>
+          <w:lang w:val="en-US" w:eastAsia="ru-RU"/>
+        </w:rPr>
+        <w:t>(x&gt;</w:t>
+      </w:r>
+      <w:r>
+        <w:rPr>
+          <w:rFonts w:ascii="Courier New" w:hAnsi="Courier New" w:cs="Courier New"/>
+          <w:color w:val="007400"/>
+          <w:sz w:val="24"/>
+          <w:szCs w:val="24"/>
+          <w:lang w:val="en-US" w:eastAsia="ru-RU"/>
+        </w:rPr>
+        <w:t>10</w:t>
+      </w:r>
+      <w:r>
+        <w:rPr>
+          <w:rFonts w:ascii="Courier New" w:hAnsi="Courier New" w:cs="Courier New"/>
+          <w:sz w:val="24"/>
+          <w:szCs w:val="24"/>
+          <w:lang w:val="en-US" w:eastAsia="ru-RU"/>
+        </w:rPr>
+        <w:t>);</w:t>
+      </w:r>
+    </w:p>
+    <w:p>
+      <w:pPr>
+        <w:spacing w:after="0" w:line="240" w:lineRule="auto"/>
+        <w:rPr>
+          <w:rFonts w:ascii="Courier New" w:hAnsi="Courier New" w:cs="Courier New"/>
+          <w:sz w:val="24"/>
+          <w:szCs w:val="24"/>
+          <w:lang w:val="en-US" w:eastAsia="ru-RU"/>
+        </w:rPr>
+      </w:pPr>
+      <w:r>
+        <w:rPr>
+          <w:rFonts w:ascii="Courier New" w:hAnsi="Courier New" w:cs="Courier New"/>
+          <w:sz w:val="24"/>
+          <w:szCs w:val="24"/>
+          <w:lang w:val="en-US" w:eastAsia="ru-RU"/>
+        </w:rPr>
+        <w:t>    read();</w:t>
+      </w:r>
     </w:p>
     <w:p>
       <w:pPr>
@@ -2200,17 +2169,28 @@
           <w:szCs w:val="24"/>
           <w:lang w:val="en-US" w:eastAsia="ru-RU"/>
         </w:rPr>
-        <w:t xml:space="preserve">procedure </w:t>
-      </w:r>
-      <w:r>
-        <w:rPr>
-          <w:rFonts w:ascii="Courier New" w:hAnsi="Courier New" w:cs="Courier New"/>
-          <w:sz w:val="24"/>
-          <w:szCs w:val="24"/>
-          <w:lang w:val="en-US" w:eastAsia="ru-RU"/>
-        </w:rPr>
-        <w:t>GraphTwo();</w:t>
-      </w:r>
+        <w:t>end</w:t>
+      </w:r>
+      <w:r>
+        <w:rPr>
+          <w:rFonts w:ascii="Courier New" w:hAnsi="Courier New" w:cs="Courier New"/>
+          <w:sz w:val="24"/>
+          <w:szCs w:val="24"/>
+          <w:lang w:val="en-US" w:eastAsia="ru-RU"/>
+        </w:rPr>
+        <w:t>;</w:t>
+      </w:r>
+    </w:p>
+    <w:p>
+      <w:pPr>
+        <w:spacing w:after="0" w:line="240" w:lineRule="auto"/>
+        <w:rPr>
+          <w:rFonts w:ascii="Courier New" w:hAnsi="Courier New" w:cs="Courier New"/>
+          <w:sz w:val="24"/>
+          <w:szCs w:val="24"/>
+          <w:lang w:val="en-US" w:eastAsia="ru-RU"/>
+        </w:rPr>
+      </w:pPr>
     </w:p>
     <w:p>
       <w:pPr>
@@ -2231,19 +2211,17 @@
           <w:szCs w:val="24"/>
           <w:lang w:val="en-US" w:eastAsia="ru-RU"/>
         </w:rPr>
-        <w:t>begin</w:t>
-      </w:r>
-    </w:p>
-    <w:p>
-      <w:pPr>
-        <w:spacing w:after="0" w:line="240" w:lineRule="auto"/>
-        <w:rPr>
-          <w:rFonts w:ascii="Courier New" w:hAnsi="Courier New" w:cs="Courier New"/>
-          <w:sz w:val="24"/>
-          <w:szCs w:val="24"/>
-          <w:lang w:val="en-US" w:eastAsia="ru-RU"/>
-        </w:rPr>
-      </w:pPr>
+        <w:t xml:space="preserve">procedure </w:t>
+      </w:r>
+      <w:r>
+        <w:rPr>
+          <w:rFonts w:ascii="Courier New" w:hAnsi="Courier New" w:cs="Courier New"/>
+          <w:sz w:val="24"/>
+          <w:szCs w:val="24"/>
+          <w:lang w:val="en-US" w:eastAsia="ru-RU"/>
+        </w:rPr>
+        <w:t>GraphTwo();</w:t>
+      </w:r>
     </w:p>
     <w:p>
       <w:pPr>
@@ -2264,581 +2242,30 @@
           <w:szCs w:val="24"/>
           <w:lang w:val="en-US" w:eastAsia="ru-RU"/>
         </w:rPr>
-        <w:t xml:space="preserve">    </w:t>
-      </w:r>
-      <w:r>
-        <w:rPr>
-          <w:rFonts w:ascii="Courier New" w:hAnsi="Courier New" w:cs="Courier New"/>
-          <w:sz w:val="24"/>
-          <w:szCs w:val="24"/>
-          <w:lang w:val="en-US" w:eastAsia="ru-RU"/>
-        </w:rPr>
-        <w:t>clearwindow;</w:t>
-      </w:r>
-    </w:p>
-    <w:p>
-      <w:pPr>
-        <w:spacing w:after="0" w:line="240" w:lineRule="auto"/>
-        <w:rPr>
-          <w:rFonts w:ascii="Courier New" w:hAnsi="Courier New" w:cs="Courier New"/>
-          <w:sz w:val="24"/>
-          <w:szCs w:val="24"/>
-          <w:lang w:val="en-US" w:eastAsia="ru-RU"/>
-        </w:rPr>
-      </w:pPr>
-      <w:r>
-        <w:rPr>
-          <w:rFonts w:ascii="Courier New" w:hAnsi="Courier New" w:cs="Courier New"/>
-          <w:sz w:val="24"/>
-          <w:szCs w:val="24"/>
-          <w:lang w:val="en-US" w:eastAsia="ru-RU"/>
-        </w:rPr>
-        <w:t>    setpencolor(clBlack); </w:t>
-      </w:r>
-    </w:p>
-    <w:p>
-      <w:pPr>
-        <w:spacing w:after="0" w:line="240" w:lineRule="auto"/>
-        <w:rPr>
-          <w:rFonts w:ascii="Courier New" w:hAnsi="Courier New" w:cs="Courier New"/>
-          <w:sz w:val="24"/>
-          <w:szCs w:val="24"/>
-          <w:lang w:val="en-US" w:eastAsia="ru-RU"/>
-        </w:rPr>
-      </w:pPr>
-      <w:r>
-        <w:rPr>
-          <w:rFonts w:ascii="Courier New" w:hAnsi="Courier New" w:cs="Courier New"/>
-          <w:sz w:val="24"/>
-          <w:szCs w:val="24"/>
-          <w:lang w:val="en-US" w:eastAsia="ru-RU"/>
-        </w:rPr>
-        <w:t>    moveto(</w:t>
-      </w:r>
-      <w:r>
-        <w:rPr>
-          <w:rFonts w:ascii="Courier New" w:hAnsi="Courier New" w:cs="Courier New"/>
-          <w:color w:val="007400"/>
-          <w:sz w:val="24"/>
-          <w:szCs w:val="24"/>
-          <w:lang w:val="en-US" w:eastAsia="ru-RU"/>
-        </w:rPr>
-        <w:t>50</w:t>
-      </w:r>
-      <w:r>
-        <w:rPr>
-          <w:rFonts w:ascii="Courier New" w:hAnsi="Courier New" w:cs="Courier New"/>
-          <w:sz w:val="24"/>
-          <w:szCs w:val="24"/>
-          <w:lang w:val="en-US" w:eastAsia="ru-RU"/>
-        </w:rPr>
-        <w:t>,</w:t>
-      </w:r>
-      <w:r>
-        <w:rPr>
-          <w:rFonts w:ascii="Courier New" w:hAnsi="Courier New" w:cs="Courier New"/>
-          <w:color w:val="007400"/>
-          <w:sz w:val="24"/>
-          <w:szCs w:val="24"/>
-          <w:lang w:val="en-US" w:eastAsia="ru-RU"/>
-        </w:rPr>
-        <w:t>0</w:t>
-      </w:r>
-      <w:r>
-        <w:rPr>
-          <w:rFonts w:ascii="Courier New" w:hAnsi="Courier New" w:cs="Courier New"/>
-          <w:sz w:val="24"/>
-          <w:szCs w:val="24"/>
-          <w:lang w:val="en-US" w:eastAsia="ru-RU"/>
-        </w:rPr>
-        <w:t>); </w:t>
-      </w:r>
-    </w:p>
-    <w:p>
-      <w:pPr>
-        <w:spacing w:after="0" w:line="240" w:lineRule="auto"/>
-        <w:rPr>
-          <w:rFonts w:ascii="Courier New" w:hAnsi="Courier New" w:cs="Courier New"/>
-          <w:sz w:val="24"/>
-          <w:szCs w:val="24"/>
-          <w:lang w:val="en-US" w:eastAsia="ru-RU"/>
-        </w:rPr>
-      </w:pPr>
-      <w:r>
-        <w:rPr>
-          <w:rFonts w:ascii="Courier New" w:hAnsi="Courier New" w:cs="Courier New"/>
-          <w:sz w:val="24"/>
-          <w:szCs w:val="24"/>
-          <w:lang w:val="en-US" w:eastAsia="ru-RU"/>
-        </w:rPr>
-        <w:t>    lineto(</w:t>
-      </w:r>
-      <w:r>
-        <w:rPr>
-          <w:rFonts w:ascii="Courier New" w:hAnsi="Courier New" w:cs="Courier New"/>
-          <w:color w:val="007400"/>
-          <w:sz w:val="24"/>
-          <w:szCs w:val="24"/>
-          <w:lang w:val="en-US" w:eastAsia="ru-RU"/>
-        </w:rPr>
-        <w:t>50</w:t>
-      </w:r>
-      <w:r>
-        <w:rPr>
-          <w:rFonts w:ascii="Courier New" w:hAnsi="Courier New" w:cs="Courier New"/>
-          <w:sz w:val="24"/>
-          <w:szCs w:val="24"/>
-          <w:lang w:val="en-US" w:eastAsia="ru-RU"/>
-        </w:rPr>
-        <w:t>,</w:t>
-      </w:r>
-      <w:r>
-        <w:rPr>
-          <w:rFonts w:ascii="Courier New" w:hAnsi="Courier New" w:cs="Courier New"/>
-          <w:color w:val="007400"/>
-          <w:sz w:val="24"/>
-          <w:szCs w:val="24"/>
-          <w:lang w:val="en-US" w:eastAsia="ru-RU"/>
-        </w:rPr>
-        <w:t>100</w:t>
-      </w:r>
-      <w:r>
-        <w:rPr>
-          <w:rFonts w:ascii="Courier New" w:hAnsi="Courier New" w:cs="Courier New"/>
-          <w:sz w:val="24"/>
-          <w:szCs w:val="24"/>
-          <w:lang w:val="en-US" w:eastAsia="ru-RU"/>
-        </w:rPr>
-        <w:t>); </w:t>
-      </w:r>
-    </w:p>
-    <w:p>
-      <w:pPr>
-        <w:spacing w:after="0" w:line="240" w:lineRule="auto"/>
-        <w:rPr>
-          <w:rFonts w:ascii="Courier New" w:hAnsi="Courier New" w:cs="Courier New"/>
-          <w:sz w:val="24"/>
-          <w:szCs w:val="24"/>
-          <w:lang w:val="en-US" w:eastAsia="ru-RU"/>
-        </w:rPr>
-      </w:pPr>
-      <w:r>
-        <w:rPr>
-          <w:rFonts w:ascii="Courier New" w:hAnsi="Courier New" w:cs="Courier New"/>
-          <w:sz w:val="24"/>
-          <w:szCs w:val="24"/>
-          <w:lang w:val="en-US" w:eastAsia="ru-RU"/>
-        </w:rPr>
-        <w:t>    moveto(</w:t>
-      </w:r>
-      <w:r>
-        <w:rPr>
-          <w:rFonts w:ascii="Courier New" w:hAnsi="Courier New" w:cs="Courier New"/>
-          <w:color w:val="007400"/>
-          <w:sz w:val="24"/>
-          <w:szCs w:val="24"/>
-          <w:lang w:val="en-US" w:eastAsia="ru-RU"/>
-        </w:rPr>
-        <w:t>0</w:t>
-      </w:r>
-      <w:r>
-        <w:rPr>
-          <w:rFonts w:ascii="Courier New" w:hAnsi="Courier New" w:cs="Courier New"/>
-          <w:sz w:val="24"/>
-          <w:szCs w:val="24"/>
-          <w:lang w:val="en-US" w:eastAsia="ru-RU"/>
-        </w:rPr>
-        <w:t>,</w:t>
-      </w:r>
-      <w:r>
-        <w:rPr>
-          <w:rFonts w:ascii="Courier New" w:hAnsi="Courier New" w:cs="Courier New"/>
-          <w:color w:val="007400"/>
-          <w:sz w:val="24"/>
-          <w:szCs w:val="24"/>
-          <w:lang w:val="en-US" w:eastAsia="ru-RU"/>
-        </w:rPr>
-        <w:t>50</w:t>
-      </w:r>
-      <w:r>
-        <w:rPr>
-          <w:rFonts w:ascii="Courier New" w:hAnsi="Courier New" w:cs="Courier New"/>
-          <w:sz w:val="24"/>
-          <w:szCs w:val="24"/>
-          <w:lang w:val="en-US" w:eastAsia="ru-RU"/>
-        </w:rPr>
-        <w:t>); </w:t>
-      </w:r>
-    </w:p>
-    <w:p>
-      <w:pPr>
-        <w:spacing w:after="0" w:line="240" w:lineRule="auto"/>
-        <w:rPr>
-          <w:rFonts w:ascii="Courier New" w:hAnsi="Courier New" w:cs="Courier New"/>
-          <w:sz w:val="24"/>
-          <w:szCs w:val="24"/>
-          <w:lang w:val="en-US" w:eastAsia="ru-RU"/>
-        </w:rPr>
-      </w:pPr>
-      <w:r>
-        <w:rPr>
-          <w:rFonts w:ascii="Courier New" w:hAnsi="Courier New" w:cs="Courier New"/>
-          <w:sz w:val="24"/>
-          <w:szCs w:val="24"/>
-          <w:lang w:val="en-US" w:eastAsia="ru-RU"/>
-        </w:rPr>
-        <w:t>    lineto(</w:t>
-      </w:r>
-      <w:r>
-        <w:rPr>
-          <w:rFonts w:ascii="Courier New" w:hAnsi="Courier New" w:cs="Courier New"/>
-          <w:color w:val="007400"/>
-          <w:sz w:val="24"/>
-          <w:szCs w:val="24"/>
-          <w:lang w:val="en-US" w:eastAsia="ru-RU"/>
-        </w:rPr>
-        <w:t>100</w:t>
-      </w:r>
-      <w:r>
-        <w:rPr>
-          <w:rFonts w:ascii="Courier New" w:hAnsi="Courier New" w:cs="Courier New"/>
-          <w:sz w:val="24"/>
-          <w:szCs w:val="24"/>
-          <w:lang w:val="en-US" w:eastAsia="ru-RU"/>
-        </w:rPr>
-        <w:t>,</w:t>
-      </w:r>
-      <w:r>
-        <w:rPr>
-          <w:rFonts w:ascii="Courier New" w:hAnsi="Courier New" w:cs="Courier New"/>
-          <w:color w:val="007400"/>
-          <w:sz w:val="24"/>
-          <w:szCs w:val="24"/>
-          <w:lang w:val="en-US" w:eastAsia="ru-RU"/>
-        </w:rPr>
-        <w:t>50</w:t>
-      </w:r>
-      <w:r>
-        <w:rPr>
-          <w:rFonts w:ascii="Courier New" w:hAnsi="Courier New" w:cs="Courier New"/>
-          <w:sz w:val="24"/>
-          <w:szCs w:val="24"/>
-          <w:lang w:val="en-US" w:eastAsia="ru-RU"/>
-        </w:rPr>
-        <w:t>);</w:t>
-      </w:r>
-    </w:p>
-    <w:p>
-      <w:pPr>
-        <w:spacing w:after="0" w:line="240" w:lineRule="auto"/>
-        <w:rPr>
-          <w:rFonts w:ascii="Courier New" w:hAnsi="Courier New" w:cs="Courier New"/>
-          <w:sz w:val="24"/>
-          <w:szCs w:val="24"/>
-          <w:lang w:val="en-US" w:eastAsia="ru-RU"/>
-        </w:rPr>
-      </w:pPr>
-      <w:r>
-        <w:rPr>
-          <w:rFonts w:ascii="Courier New" w:hAnsi="Courier New" w:cs="Courier New"/>
-          <w:sz w:val="24"/>
-          <w:szCs w:val="24"/>
-          <w:lang w:val="en-US" w:eastAsia="ru-RU"/>
-        </w:rPr>
-        <w:t>    </w:t>
-      </w:r>
-    </w:p>
-    <w:p>
-      <w:pPr>
-        <w:spacing w:after="0" w:line="240" w:lineRule="auto"/>
-        <w:rPr>
-          <w:rFonts w:ascii="Courier New" w:hAnsi="Courier New" w:cs="Courier New"/>
-          <w:sz w:val="24"/>
-          <w:szCs w:val="24"/>
-          <w:lang w:val="en-US" w:eastAsia="ru-RU"/>
-        </w:rPr>
-      </w:pPr>
-      <w:r>
-        <w:rPr>
-          <w:rFonts w:ascii="Courier New" w:hAnsi="Courier New" w:cs="Courier New"/>
-          <w:sz w:val="24"/>
-          <w:szCs w:val="24"/>
-          <w:lang w:val="en-US" w:eastAsia="ru-RU"/>
-        </w:rPr>
-        <w:t>    x:=</w:t>
-      </w:r>
-      <w:r>
-        <w:rPr>
-          <w:rFonts w:ascii="Courier New" w:hAnsi="Courier New" w:cs="Courier New"/>
-          <w:color w:val="007400"/>
-          <w:sz w:val="24"/>
-          <w:szCs w:val="24"/>
-          <w:lang w:val="en-US" w:eastAsia="ru-RU"/>
-        </w:rPr>
-        <w:t>0.1</w:t>
-      </w:r>
-      <w:r>
-        <w:rPr>
-          <w:rFonts w:ascii="Courier New" w:hAnsi="Courier New" w:cs="Courier New"/>
-          <w:sz w:val="24"/>
-          <w:szCs w:val="24"/>
-          <w:lang w:val="en-US" w:eastAsia="ru-RU"/>
-        </w:rPr>
-        <w:t>;</w:t>
-      </w:r>
-    </w:p>
-    <w:p>
-      <w:pPr>
-        <w:spacing w:after="0" w:line="240" w:lineRule="auto"/>
-        <w:rPr>
-          <w:rFonts w:ascii="Courier New" w:hAnsi="Courier New" w:cs="Courier New"/>
-          <w:sz w:val="24"/>
-          <w:szCs w:val="24"/>
-          <w:lang w:val="en-US" w:eastAsia="ru-RU"/>
-        </w:rPr>
-      </w:pPr>
-      <w:r>
-        <w:rPr>
-          <w:rFonts w:ascii="Courier New" w:hAnsi="Courier New" w:cs="Courier New"/>
-          <w:sz w:val="24"/>
-          <w:szCs w:val="24"/>
-          <w:lang w:val="en-US" w:eastAsia="ru-RU"/>
-        </w:rPr>
-        <w:t>    y:=(x+</w:t>
-      </w:r>
-      <w:r>
-        <w:rPr>
-          <w:rFonts w:ascii="Courier New" w:hAnsi="Courier New" w:cs="Courier New"/>
-          <w:color w:val="007400"/>
-          <w:sz w:val="24"/>
-          <w:szCs w:val="24"/>
-          <w:lang w:val="en-US" w:eastAsia="ru-RU"/>
-        </w:rPr>
-        <w:t>1</w:t>
-      </w:r>
-      <w:r>
-        <w:rPr>
-          <w:rFonts w:ascii="Courier New" w:hAnsi="Courier New" w:cs="Courier New"/>
-          <w:sz w:val="24"/>
-          <w:szCs w:val="24"/>
-          <w:lang w:val="en-US" w:eastAsia="ru-RU"/>
-        </w:rPr>
-        <w:t>)*power(sin(</w:t>
-      </w:r>
-      <w:r>
-        <w:rPr>
-          <w:rFonts w:ascii="Courier New" w:hAnsi="Courier New" w:cs="Courier New"/>
-          <w:color w:val="007400"/>
-          <w:sz w:val="24"/>
-          <w:szCs w:val="24"/>
-          <w:lang w:val="en-US" w:eastAsia="ru-RU"/>
-        </w:rPr>
-        <w:t>1</w:t>
-      </w:r>
-      <w:r>
-        <w:rPr>
-          <w:rFonts w:ascii="Courier New" w:hAnsi="Courier New" w:cs="Courier New"/>
-          <w:sz w:val="24"/>
-          <w:szCs w:val="24"/>
-          <w:lang w:val="en-US" w:eastAsia="ru-RU"/>
-        </w:rPr>
-        <w:t>/x),</w:t>
-      </w:r>
-      <w:r>
-        <w:rPr>
-          <w:rFonts w:ascii="Courier New" w:hAnsi="Courier New" w:cs="Courier New"/>
-          <w:color w:val="007400"/>
-          <w:sz w:val="24"/>
-          <w:szCs w:val="24"/>
-          <w:lang w:val="en-US" w:eastAsia="ru-RU"/>
-        </w:rPr>
-        <w:t>2</w:t>
-      </w:r>
-      <w:r>
-        <w:rPr>
-          <w:rFonts w:ascii="Courier New" w:hAnsi="Courier New" w:cs="Courier New"/>
-          <w:sz w:val="24"/>
-          <w:szCs w:val="24"/>
-          <w:lang w:val="en-US" w:eastAsia="ru-RU"/>
-        </w:rPr>
-        <w:t>);</w:t>
-      </w:r>
-    </w:p>
-    <w:p>
-      <w:pPr>
-        <w:spacing w:after="0" w:line="240" w:lineRule="auto"/>
-        <w:rPr>
-          <w:rFonts w:ascii="Courier New" w:hAnsi="Courier New" w:cs="Courier New"/>
-          <w:sz w:val="24"/>
-          <w:szCs w:val="24"/>
-          <w:lang w:val="en-US" w:eastAsia="ru-RU"/>
-        </w:rPr>
-      </w:pPr>
-      <w:r>
-        <w:rPr>
-          <w:rFonts w:ascii="Courier New" w:hAnsi="Courier New" w:cs="Courier New"/>
-          <w:sz w:val="24"/>
-          <w:szCs w:val="24"/>
-          <w:lang w:val="en-US" w:eastAsia="ru-RU"/>
-        </w:rPr>
-        <w:t>    b:=round(y); </w:t>
-      </w:r>
-    </w:p>
-    <w:p>
-      <w:pPr>
-        <w:spacing w:after="0" w:line="240" w:lineRule="auto"/>
-        <w:rPr>
-          <w:rFonts w:ascii="Courier New" w:hAnsi="Courier New" w:cs="Courier New"/>
-          <w:sz w:val="24"/>
-          <w:szCs w:val="24"/>
-          <w:lang w:val="en-US" w:eastAsia="ru-RU"/>
-        </w:rPr>
-      </w:pPr>
-      <w:r>
-        <w:rPr>
-          <w:rFonts w:ascii="Courier New" w:hAnsi="Courier New" w:cs="Courier New"/>
-          <w:sz w:val="24"/>
-          <w:szCs w:val="24"/>
-          <w:lang w:val="en-US" w:eastAsia="ru-RU"/>
-        </w:rPr>
-        <w:t>    h:=round(x); </w:t>
-      </w:r>
-    </w:p>
-    <w:p>
-      <w:pPr>
-        <w:spacing w:after="0" w:line="240" w:lineRule="auto"/>
-        <w:rPr>
-          <w:rFonts w:ascii="Courier New" w:hAnsi="Courier New" w:cs="Courier New"/>
-          <w:sz w:val="24"/>
-          <w:szCs w:val="24"/>
-          <w:lang w:val="en-US" w:eastAsia="ru-RU"/>
-        </w:rPr>
-      </w:pPr>
-      <w:r>
-        <w:rPr>
-          <w:rFonts w:ascii="Courier New" w:hAnsi="Courier New" w:cs="Courier New"/>
-          <w:sz w:val="24"/>
-          <w:szCs w:val="24"/>
-          <w:lang w:val="en-US" w:eastAsia="ru-RU"/>
-        </w:rPr>
-        <w:t>    moveto(</w:t>
-      </w:r>
-      <w:r>
-        <w:rPr>
-          <w:rFonts w:ascii="Courier New" w:hAnsi="Courier New" w:cs="Courier New"/>
-          <w:color w:val="007400"/>
-          <w:sz w:val="24"/>
-          <w:szCs w:val="24"/>
-          <w:lang w:val="en-US" w:eastAsia="ru-RU"/>
-        </w:rPr>
-        <w:t>10</w:t>
-      </w:r>
-      <w:r>
-        <w:rPr>
-          <w:rFonts w:ascii="Courier New" w:hAnsi="Courier New" w:cs="Courier New"/>
-          <w:sz w:val="24"/>
-          <w:szCs w:val="24"/>
-          <w:lang w:val="en-US" w:eastAsia="ru-RU"/>
-        </w:rPr>
-        <w:t>*h+</w:t>
-      </w:r>
-      <w:r>
-        <w:rPr>
-          <w:rFonts w:ascii="Courier New" w:hAnsi="Courier New" w:cs="Courier New"/>
-          <w:color w:val="007400"/>
-          <w:sz w:val="24"/>
-          <w:szCs w:val="24"/>
-          <w:lang w:val="en-US" w:eastAsia="ru-RU"/>
-        </w:rPr>
-        <w:t>50</w:t>
-      </w:r>
-      <w:r>
-        <w:rPr>
-          <w:rFonts w:ascii="Courier New" w:hAnsi="Courier New" w:cs="Courier New"/>
-          <w:sz w:val="24"/>
-          <w:szCs w:val="24"/>
-          <w:lang w:val="en-US" w:eastAsia="ru-RU"/>
-        </w:rPr>
-        <w:t>,</w:t>
-      </w:r>
-      <w:r>
-        <w:rPr>
-          <w:rFonts w:ascii="Courier New" w:hAnsi="Courier New" w:cs="Courier New"/>
-          <w:color w:val="007400"/>
-          <w:sz w:val="24"/>
-          <w:szCs w:val="24"/>
-          <w:lang w:val="en-US" w:eastAsia="ru-RU"/>
-        </w:rPr>
-        <w:t>20</w:t>
-      </w:r>
-      <w:r>
-        <w:rPr>
-          <w:rFonts w:ascii="Courier New" w:hAnsi="Courier New" w:cs="Courier New"/>
-          <w:sz w:val="24"/>
-          <w:szCs w:val="24"/>
-          <w:lang w:val="en-US" w:eastAsia="ru-RU"/>
-        </w:rPr>
-        <w:t>*b+</w:t>
-      </w:r>
-      <w:r>
-        <w:rPr>
-          <w:rFonts w:ascii="Courier New" w:hAnsi="Courier New" w:cs="Courier New"/>
-          <w:color w:val="007400"/>
-          <w:sz w:val="24"/>
-          <w:szCs w:val="24"/>
-          <w:lang w:val="en-US" w:eastAsia="ru-RU"/>
-        </w:rPr>
-        <w:t>50</w:t>
-      </w:r>
-      <w:r>
-        <w:rPr>
-          <w:rFonts w:ascii="Courier New" w:hAnsi="Courier New" w:cs="Courier New"/>
-          <w:sz w:val="24"/>
-          <w:szCs w:val="24"/>
-          <w:lang w:val="en-US" w:eastAsia="ru-RU"/>
-        </w:rPr>
-        <w:t>); </w:t>
-      </w:r>
-    </w:p>
-    <w:p>
-      <w:pPr>
-        <w:spacing w:after="0" w:line="240" w:lineRule="auto"/>
-        <w:rPr>
-          <w:rFonts w:ascii="Courier New" w:hAnsi="Courier New" w:cs="Courier New"/>
-          <w:sz w:val="24"/>
-          <w:szCs w:val="24"/>
-          <w:lang w:val="en-US" w:eastAsia="ru-RU"/>
-        </w:rPr>
-      </w:pPr>
-      <w:r>
-        <w:rPr>
-          <w:rFonts w:ascii="Courier New" w:hAnsi="Courier New" w:cs="Courier New"/>
-          <w:sz w:val="24"/>
-          <w:szCs w:val="24"/>
-          <w:lang w:val="en-US" w:eastAsia="ru-RU"/>
-        </w:rPr>
-        <w:t>    </w:t>
-      </w:r>
-    </w:p>
-    <w:p>
-      <w:pPr>
-        <w:spacing w:after="0" w:line="240" w:lineRule="auto"/>
-        <w:rPr>
-          <w:rFonts w:ascii="Courier New" w:hAnsi="Courier New" w:cs="Courier New"/>
-          <w:sz w:val="24"/>
-          <w:szCs w:val="24"/>
-          <w:lang w:val="en-US" w:eastAsia="ru-RU"/>
-        </w:rPr>
-      </w:pPr>
-      <w:r>
-        <w:rPr>
-          <w:rFonts w:ascii="Courier New" w:hAnsi="Courier New" w:cs="Courier New"/>
-          <w:sz w:val="24"/>
-          <w:szCs w:val="24"/>
-          <w:lang w:val="en-US" w:eastAsia="ru-RU"/>
-        </w:rPr>
-        <w:t xml:space="preserve">    </w:t>
-      </w:r>
+        <w:t>begin</w:t>
+      </w:r>
+    </w:p>
+    <w:p>
+      <w:pPr>
+        <w:spacing w:after="0" w:line="240" w:lineRule="auto"/>
+        <w:rPr>
+          <w:rFonts w:ascii="Courier New" w:hAnsi="Courier New" w:cs="Courier New"/>
+          <w:sz w:val="24"/>
+          <w:szCs w:val="24"/>
+          <w:lang w:val="en-US" w:eastAsia="ru-RU"/>
+        </w:rPr>
+      </w:pPr>
+    </w:p>
+    <w:p>
+      <w:pPr>
+        <w:spacing w:after="0" w:line="240" w:lineRule="auto"/>
+        <w:rPr>
+          <w:rFonts w:ascii="Courier New" w:hAnsi="Courier New" w:cs="Courier New"/>
+          <w:sz w:val="24"/>
+          <w:szCs w:val="24"/>
+          <w:lang w:val="en-US" w:eastAsia="ru-RU"/>
+        </w:rPr>
+      </w:pPr>
       <w:r>
         <w:rPr>
           <w:rFonts w:ascii="Courier New" w:hAnsi="Courier New" w:cs="Courier New"/>
@@ -2848,19 +2275,581 @@
           <w:szCs w:val="24"/>
           <w:lang w:val="en-US" w:eastAsia="ru-RU"/>
         </w:rPr>
-        <w:t>repeat </w:t>
-      </w:r>
-    </w:p>
-    <w:p>
-      <w:pPr>
-        <w:spacing w:after="0" w:line="240" w:lineRule="auto"/>
-        <w:rPr>
-          <w:rFonts w:ascii="Courier New" w:hAnsi="Courier New" w:cs="Courier New"/>
-          <w:sz w:val="24"/>
-          <w:szCs w:val="24"/>
-          <w:lang w:val="en-US" w:eastAsia="ru-RU"/>
-        </w:rPr>
-      </w:pPr>
+        <w:t xml:space="preserve">    </w:t>
+      </w:r>
+      <w:r>
+        <w:rPr>
+          <w:rFonts w:ascii="Courier New" w:hAnsi="Courier New" w:cs="Courier New"/>
+          <w:sz w:val="24"/>
+          <w:szCs w:val="24"/>
+          <w:lang w:val="en-US" w:eastAsia="ru-RU"/>
+        </w:rPr>
+        <w:t>clearwindow;</w:t>
+      </w:r>
+    </w:p>
+    <w:p>
+      <w:pPr>
+        <w:spacing w:after="0" w:line="240" w:lineRule="auto"/>
+        <w:rPr>
+          <w:rFonts w:ascii="Courier New" w:hAnsi="Courier New" w:cs="Courier New"/>
+          <w:sz w:val="24"/>
+          <w:szCs w:val="24"/>
+          <w:lang w:val="en-US" w:eastAsia="ru-RU"/>
+        </w:rPr>
+      </w:pPr>
+      <w:r>
+        <w:rPr>
+          <w:rFonts w:ascii="Courier New" w:hAnsi="Courier New" w:cs="Courier New"/>
+          <w:sz w:val="24"/>
+          <w:szCs w:val="24"/>
+          <w:lang w:val="en-US" w:eastAsia="ru-RU"/>
+        </w:rPr>
+        <w:t>    setpencolor(clBlack); </w:t>
+      </w:r>
+    </w:p>
+    <w:p>
+      <w:pPr>
+        <w:spacing w:after="0" w:line="240" w:lineRule="auto"/>
+        <w:rPr>
+          <w:rFonts w:ascii="Courier New" w:hAnsi="Courier New" w:cs="Courier New"/>
+          <w:sz w:val="24"/>
+          <w:szCs w:val="24"/>
+          <w:lang w:val="en-US" w:eastAsia="ru-RU"/>
+        </w:rPr>
+      </w:pPr>
+      <w:r>
+        <w:rPr>
+          <w:rFonts w:ascii="Courier New" w:hAnsi="Courier New" w:cs="Courier New"/>
+          <w:sz w:val="24"/>
+          <w:szCs w:val="24"/>
+          <w:lang w:val="en-US" w:eastAsia="ru-RU"/>
+        </w:rPr>
+        <w:t>    moveto(</w:t>
+      </w:r>
+      <w:r>
+        <w:rPr>
+          <w:rFonts w:ascii="Courier New" w:hAnsi="Courier New" w:cs="Courier New"/>
+          <w:color w:val="007400"/>
+          <w:sz w:val="24"/>
+          <w:szCs w:val="24"/>
+          <w:lang w:val="en-US" w:eastAsia="ru-RU"/>
+        </w:rPr>
+        <w:t>50</w:t>
+      </w:r>
+      <w:r>
+        <w:rPr>
+          <w:rFonts w:ascii="Courier New" w:hAnsi="Courier New" w:cs="Courier New"/>
+          <w:sz w:val="24"/>
+          <w:szCs w:val="24"/>
+          <w:lang w:val="en-US" w:eastAsia="ru-RU"/>
+        </w:rPr>
+        <w:t>,</w:t>
+      </w:r>
+      <w:r>
+        <w:rPr>
+          <w:rFonts w:ascii="Courier New" w:hAnsi="Courier New" w:cs="Courier New"/>
+          <w:color w:val="007400"/>
+          <w:sz w:val="24"/>
+          <w:szCs w:val="24"/>
+          <w:lang w:val="en-US" w:eastAsia="ru-RU"/>
+        </w:rPr>
+        <w:t>0</w:t>
+      </w:r>
+      <w:r>
+        <w:rPr>
+          <w:rFonts w:ascii="Courier New" w:hAnsi="Courier New" w:cs="Courier New"/>
+          <w:sz w:val="24"/>
+          <w:szCs w:val="24"/>
+          <w:lang w:val="en-US" w:eastAsia="ru-RU"/>
+        </w:rPr>
+        <w:t>); </w:t>
+      </w:r>
+    </w:p>
+    <w:p>
+      <w:pPr>
+        <w:spacing w:after="0" w:line="240" w:lineRule="auto"/>
+        <w:rPr>
+          <w:rFonts w:ascii="Courier New" w:hAnsi="Courier New" w:cs="Courier New"/>
+          <w:sz w:val="24"/>
+          <w:szCs w:val="24"/>
+          <w:lang w:val="en-US" w:eastAsia="ru-RU"/>
+        </w:rPr>
+      </w:pPr>
+      <w:r>
+        <w:rPr>
+          <w:rFonts w:ascii="Courier New" w:hAnsi="Courier New" w:cs="Courier New"/>
+          <w:sz w:val="24"/>
+          <w:szCs w:val="24"/>
+          <w:lang w:val="en-US" w:eastAsia="ru-RU"/>
+        </w:rPr>
+        <w:t>    lineto(</w:t>
+      </w:r>
+      <w:r>
+        <w:rPr>
+          <w:rFonts w:ascii="Courier New" w:hAnsi="Courier New" w:cs="Courier New"/>
+          <w:color w:val="007400"/>
+          <w:sz w:val="24"/>
+          <w:szCs w:val="24"/>
+          <w:lang w:val="en-US" w:eastAsia="ru-RU"/>
+        </w:rPr>
+        <w:t>50</w:t>
+      </w:r>
+      <w:r>
+        <w:rPr>
+          <w:rFonts w:ascii="Courier New" w:hAnsi="Courier New" w:cs="Courier New"/>
+          <w:sz w:val="24"/>
+          <w:szCs w:val="24"/>
+          <w:lang w:val="en-US" w:eastAsia="ru-RU"/>
+        </w:rPr>
+        <w:t>,</w:t>
+      </w:r>
+      <w:r>
+        <w:rPr>
+          <w:rFonts w:ascii="Courier New" w:hAnsi="Courier New" w:cs="Courier New"/>
+          <w:color w:val="007400"/>
+          <w:sz w:val="24"/>
+          <w:szCs w:val="24"/>
+          <w:lang w:val="en-US" w:eastAsia="ru-RU"/>
+        </w:rPr>
+        <w:t>100</w:t>
+      </w:r>
+      <w:r>
+        <w:rPr>
+          <w:rFonts w:ascii="Courier New" w:hAnsi="Courier New" w:cs="Courier New"/>
+          <w:sz w:val="24"/>
+          <w:szCs w:val="24"/>
+          <w:lang w:val="en-US" w:eastAsia="ru-RU"/>
+        </w:rPr>
+        <w:t>); </w:t>
+      </w:r>
+    </w:p>
+    <w:p>
+      <w:pPr>
+        <w:spacing w:after="0" w:line="240" w:lineRule="auto"/>
+        <w:rPr>
+          <w:rFonts w:ascii="Courier New" w:hAnsi="Courier New" w:cs="Courier New"/>
+          <w:sz w:val="24"/>
+          <w:szCs w:val="24"/>
+          <w:lang w:val="en-US" w:eastAsia="ru-RU"/>
+        </w:rPr>
+      </w:pPr>
+      <w:r>
+        <w:rPr>
+          <w:rFonts w:ascii="Courier New" w:hAnsi="Courier New" w:cs="Courier New"/>
+          <w:sz w:val="24"/>
+          <w:szCs w:val="24"/>
+          <w:lang w:val="en-US" w:eastAsia="ru-RU"/>
+        </w:rPr>
+        <w:t>    moveto(</w:t>
+      </w:r>
+      <w:r>
+        <w:rPr>
+          <w:rFonts w:ascii="Courier New" w:hAnsi="Courier New" w:cs="Courier New"/>
+          <w:color w:val="007400"/>
+          <w:sz w:val="24"/>
+          <w:szCs w:val="24"/>
+          <w:lang w:val="en-US" w:eastAsia="ru-RU"/>
+        </w:rPr>
+        <w:t>0</w:t>
+      </w:r>
+      <w:r>
+        <w:rPr>
+          <w:rFonts w:ascii="Courier New" w:hAnsi="Courier New" w:cs="Courier New"/>
+          <w:sz w:val="24"/>
+          <w:szCs w:val="24"/>
+          <w:lang w:val="en-US" w:eastAsia="ru-RU"/>
+        </w:rPr>
+        <w:t>,</w:t>
+      </w:r>
+      <w:r>
+        <w:rPr>
+          <w:rFonts w:ascii="Courier New" w:hAnsi="Courier New" w:cs="Courier New"/>
+          <w:color w:val="007400"/>
+          <w:sz w:val="24"/>
+          <w:szCs w:val="24"/>
+          <w:lang w:val="en-US" w:eastAsia="ru-RU"/>
+        </w:rPr>
+        <w:t>50</w:t>
+      </w:r>
+      <w:r>
+        <w:rPr>
+          <w:rFonts w:ascii="Courier New" w:hAnsi="Courier New" w:cs="Courier New"/>
+          <w:sz w:val="24"/>
+          <w:szCs w:val="24"/>
+          <w:lang w:val="en-US" w:eastAsia="ru-RU"/>
+        </w:rPr>
+        <w:t>); </w:t>
+      </w:r>
+    </w:p>
+    <w:p>
+      <w:pPr>
+        <w:spacing w:after="0" w:line="240" w:lineRule="auto"/>
+        <w:rPr>
+          <w:rFonts w:ascii="Courier New" w:hAnsi="Courier New" w:cs="Courier New"/>
+          <w:sz w:val="24"/>
+          <w:szCs w:val="24"/>
+          <w:lang w:val="en-US" w:eastAsia="ru-RU"/>
+        </w:rPr>
+      </w:pPr>
+      <w:r>
+        <w:rPr>
+          <w:rFonts w:ascii="Courier New" w:hAnsi="Courier New" w:cs="Courier New"/>
+          <w:sz w:val="24"/>
+          <w:szCs w:val="24"/>
+          <w:lang w:val="en-US" w:eastAsia="ru-RU"/>
+        </w:rPr>
+        <w:t>    lineto(</w:t>
+      </w:r>
+      <w:r>
+        <w:rPr>
+          <w:rFonts w:ascii="Courier New" w:hAnsi="Courier New" w:cs="Courier New"/>
+          <w:color w:val="007400"/>
+          <w:sz w:val="24"/>
+          <w:szCs w:val="24"/>
+          <w:lang w:val="en-US" w:eastAsia="ru-RU"/>
+        </w:rPr>
+        <w:t>100</w:t>
+      </w:r>
+      <w:r>
+        <w:rPr>
+          <w:rFonts w:ascii="Courier New" w:hAnsi="Courier New" w:cs="Courier New"/>
+          <w:sz w:val="24"/>
+          <w:szCs w:val="24"/>
+          <w:lang w:val="en-US" w:eastAsia="ru-RU"/>
+        </w:rPr>
+        <w:t>,</w:t>
+      </w:r>
+      <w:r>
+        <w:rPr>
+          <w:rFonts w:ascii="Courier New" w:hAnsi="Courier New" w:cs="Courier New"/>
+          <w:color w:val="007400"/>
+          <w:sz w:val="24"/>
+          <w:szCs w:val="24"/>
+          <w:lang w:val="en-US" w:eastAsia="ru-RU"/>
+        </w:rPr>
+        <w:t>50</w:t>
+      </w:r>
+      <w:r>
+        <w:rPr>
+          <w:rFonts w:ascii="Courier New" w:hAnsi="Courier New" w:cs="Courier New"/>
+          <w:sz w:val="24"/>
+          <w:szCs w:val="24"/>
+          <w:lang w:val="en-US" w:eastAsia="ru-RU"/>
+        </w:rPr>
+        <w:t>);</w:t>
+      </w:r>
+    </w:p>
+    <w:p>
+      <w:pPr>
+        <w:spacing w:after="0" w:line="240" w:lineRule="auto"/>
+        <w:rPr>
+          <w:rFonts w:ascii="Courier New" w:hAnsi="Courier New" w:cs="Courier New"/>
+          <w:sz w:val="24"/>
+          <w:szCs w:val="24"/>
+          <w:lang w:val="en-US" w:eastAsia="ru-RU"/>
+        </w:rPr>
+      </w:pPr>
+      <w:r>
+        <w:rPr>
+          <w:rFonts w:ascii="Courier New" w:hAnsi="Courier New" w:cs="Courier New"/>
+          <w:sz w:val="24"/>
+          <w:szCs w:val="24"/>
+          <w:lang w:val="en-US" w:eastAsia="ru-RU"/>
+        </w:rPr>
+        <w:t>    </w:t>
+      </w:r>
+    </w:p>
+    <w:p>
+      <w:pPr>
+        <w:spacing w:after="0" w:line="240" w:lineRule="auto"/>
+        <w:rPr>
+          <w:rFonts w:ascii="Courier New" w:hAnsi="Courier New" w:cs="Courier New"/>
+          <w:sz w:val="24"/>
+          <w:szCs w:val="24"/>
+          <w:lang w:val="en-US" w:eastAsia="ru-RU"/>
+        </w:rPr>
+      </w:pPr>
+      <w:r>
+        <w:rPr>
+          <w:rFonts w:ascii="Courier New" w:hAnsi="Courier New" w:cs="Courier New"/>
+          <w:sz w:val="24"/>
+          <w:szCs w:val="24"/>
+          <w:lang w:val="en-US" w:eastAsia="ru-RU"/>
+        </w:rPr>
+        <w:t>    x:=</w:t>
+      </w:r>
+      <w:r>
+        <w:rPr>
+          <w:rFonts w:ascii="Courier New" w:hAnsi="Courier New" w:cs="Courier New"/>
+          <w:color w:val="007400"/>
+          <w:sz w:val="24"/>
+          <w:szCs w:val="24"/>
+          <w:lang w:val="en-US" w:eastAsia="ru-RU"/>
+        </w:rPr>
+        <w:t>0.1</w:t>
+      </w:r>
+      <w:r>
+        <w:rPr>
+          <w:rFonts w:ascii="Courier New" w:hAnsi="Courier New" w:cs="Courier New"/>
+          <w:sz w:val="24"/>
+          <w:szCs w:val="24"/>
+          <w:lang w:val="en-US" w:eastAsia="ru-RU"/>
+        </w:rPr>
+        <w:t>;</w:t>
+      </w:r>
+    </w:p>
+    <w:p>
+      <w:pPr>
+        <w:spacing w:after="0" w:line="240" w:lineRule="auto"/>
+        <w:rPr>
+          <w:rFonts w:ascii="Courier New" w:hAnsi="Courier New" w:cs="Courier New"/>
+          <w:sz w:val="24"/>
+          <w:szCs w:val="24"/>
+          <w:lang w:val="en-US" w:eastAsia="ru-RU"/>
+        </w:rPr>
+      </w:pPr>
+      <w:r>
+        <w:rPr>
+          <w:rFonts w:ascii="Courier New" w:hAnsi="Courier New" w:cs="Courier New"/>
+          <w:sz w:val="24"/>
+          <w:szCs w:val="24"/>
+          <w:lang w:val="en-US" w:eastAsia="ru-RU"/>
+        </w:rPr>
+        <w:t>    y:=(x+</w:t>
+      </w:r>
+      <w:r>
+        <w:rPr>
+          <w:rFonts w:ascii="Courier New" w:hAnsi="Courier New" w:cs="Courier New"/>
+          <w:color w:val="007400"/>
+          <w:sz w:val="24"/>
+          <w:szCs w:val="24"/>
+          <w:lang w:val="en-US" w:eastAsia="ru-RU"/>
+        </w:rPr>
+        <w:t>1</w:t>
+      </w:r>
+      <w:r>
+        <w:rPr>
+          <w:rFonts w:ascii="Courier New" w:hAnsi="Courier New" w:cs="Courier New"/>
+          <w:sz w:val="24"/>
+          <w:szCs w:val="24"/>
+          <w:lang w:val="en-US" w:eastAsia="ru-RU"/>
+        </w:rPr>
+        <w:t>)*power(sin(</w:t>
+      </w:r>
+      <w:r>
+        <w:rPr>
+          <w:rFonts w:ascii="Courier New" w:hAnsi="Courier New" w:cs="Courier New"/>
+          <w:color w:val="007400"/>
+          <w:sz w:val="24"/>
+          <w:szCs w:val="24"/>
+          <w:lang w:val="en-US" w:eastAsia="ru-RU"/>
+        </w:rPr>
+        <w:t>1</w:t>
+      </w:r>
+      <w:r>
+        <w:rPr>
+          <w:rFonts w:ascii="Courier New" w:hAnsi="Courier New" w:cs="Courier New"/>
+          <w:sz w:val="24"/>
+          <w:szCs w:val="24"/>
+          <w:lang w:val="en-US" w:eastAsia="ru-RU"/>
+        </w:rPr>
+        <w:t>/x),</w:t>
+      </w:r>
+      <w:r>
+        <w:rPr>
+          <w:rFonts w:ascii="Courier New" w:hAnsi="Courier New" w:cs="Courier New"/>
+          <w:color w:val="007400"/>
+          <w:sz w:val="24"/>
+          <w:szCs w:val="24"/>
+          <w:lang w:val="en-US" w:eastAsia="ru-RU"/>
+        </w:rPr>
+        <w:t>2</w:t>
+      </w:r>
+      <w:r>
+        <w:rPr>
+          <w:rFonts w:ascii="Courier New" w:hAnsi="Courier New" w:cs="Courier New"/>
+          <w:sz w:val="24"/>
+          <w:szCs w:val="24"/>
+          <w:lang w:val="en-US" w:eastAsia="ru-RU"/>
+        </w:rPr>
+        <w:t>);</w:t>
+      </w:r>
+    </w:p>
+    <w:p>
+      <w:pPr>
+        <w:spacing w:after="0" w:line="240" w:lineRule="auto"/>
+        <w:rPr>
+          <w:rFonts w:ascii="Courier New" w:hAnsi="Courier New" w:cs="Courier New"/>
+          <w:sz w:val="24"/>
+          <w:szCs w:val="24"/>
+          <w:lang w:val="en-US" w:eastAsia="ru-RU"/>
+        </w:rPr>
+      </w:pPr>
+      <w:r>
+        <w:rPr>
+          <w:rFonts w:ascii="Courier New" w:hAnsi="Courier New" w:cs="Courier New"/>
+          <w:sz w:val="24"/>
+          <w:szCs w:val="24"/>
+          <w:lang w:val="en-US" w:eastAsia="ru-RU"/>
+        </w:rPr>
+        <w:t>    b:=round(y); </w:t>
+      </w:r>
+    </w:p>
+    <w:p>
+      <w:pPr>
+        <w:spacing w:after="0" w:line="240" w:lineRule="auto"/>
+        <w:rPr>
+          <w:rFonts w:ascii="Courier New" w:hAnsi="Courier New" w:cs="Courier New"/>
+          <w:sz w:val="24"/>
+          <w:szCs w:val="24"/>
+          <w:lang w:val="en-US" w:eastAsia="ru-RU"/>
+        </w:rPr>
+      </w:pPr>
+      <w:r>
+        <w:rPr>
+          <w:rFonts w:ascii="Courier New" w:hAnsi="Courier New" w:cs="Courier New"/>
+          <w:sz w:val="24"/>
+          <w:szCs w:val="24"/>
+          <w:lang w:val="en-US" w:eastAsia="ru-RU"/>
+        </w:rPr>
+        <w:t>    h:=round(x); </w:t>
+      </w:r>
+    </w:p>
+    <w:p>
+      <w:pPr>
+        <w:spacing w:after="0" w:line="240" w:lineRule="auto"/>
+        <w:rPr>
+          <w:rFonts w:ascii="Courier New" w:hAnsi="Courier New" w:cs="Courier New"/>
+          <w:sz w:val="24"/>
+          <w:szCs w:val="24"/>
+          <w:lang w:val="en-US" w:eastAsia="ru-RU"/>
+        </w:rPr>
+      </w:pPr>
+      <w:r>
+        <w:rPr>
+          <w:rFonts w:ascii="Courier New" w:hAnsi="Courier New" w:cs="Courier New"/>
+          <w:sz w:val="24"/>
+          <w:szCs w:val="24"/>
+          <w:lang w:val="en-US" w:eastAsia="ru-RU"/>
+        </w:rPr>
+        <w:t>    moveto(</w:t>
+      </w:r>
+      <w:r>
+        <w:rPr>
+          <w:rFonts w:ascii="Courier New" w:hAnsi="Courier New" w:cs="Courier New"/>
+          <w:color w:val="007400"/>
+          <w:sz w:val="24"/>
+          <w:szCs w:val="24"/>
+          <w:lang w:val="en-US" w:eastAsia="ru-RU"/>
+        </w:rPr>
+        <w:t>10</w:t>
+      </w:r>
+      <w:r>
+        <w:rPr>
+          <w:rFonts w:ascii="Courier New" w:hAnsi="Courier New" w:cs="Courier New"/>
+          <w:sz w:val="24"/>
+          <w:szCs w:val="24"/>
+          <w:lang w:val="en-US" w:eastAsia="ru-RU"/>
+        </w:rPr>
+        <w:t>*h+</w:t>
+      </w:r>
+      <w:r>
+        <w:rPr>
+          <w:rFonts w:ascii="Courier New" w:hAnsi="Courier New" w:cs="Courier New"/>
+          <w:color w:val="007400"/>
+          <w:sz w:val="24"/>
+          <w:szCs w:val="24"/>
+          <w:lang w:val="en-US" w:eastAsia="ru-RU"/>
+        </w:rPr>
+        <w:t>50</w:t>
+      </w:r>
+      <w:r>
+        <w:rPr>
+          <w:rFonts w:ascii="Courier New" w:hAnsi="Courier New" w:cs="Courier New"/>
+          <w:sz w:val="24"/>
+          <w:szCs w:val="24"/>
+          <w:lang w:val="en-US" w:eastAsia="ru-RU"/>
+        </w:rPr>
+        <w:t>,</w:t>
+      </w:r>
+      <w:r>
+        <w:rPr>
+          <w:rFonts w:ascii="Courier New" w:hAnsi="Courier New" w:cs="Courier New"/>
+          <w:color w:val="007400"/>
+          <w:sz w:val="24"/>
+          <w:szCs w:val="24"/>
+          <w:lang w:val="en-US" w:eastAsia="ru-RU"/>
+        </w:rPr>
+        <w:t>20</w:t>
+      </w:r>
+      <w:r>
+        <w:rPr>
+          <w:rFonts w:ascii="Courier New" w:hAnsi="Courier New" w:cs="Courier New"/>
+          <w:sz w:val="24"/>
+          <w:szCs w:val="24"/>
+          <w:lang w:val="en-US" w:eastAsia="ru-RU"/>
+        </w:rPr>
+        <w:t>*b+</w:t>
+      </w:r>
+      <w:r>
+        <w:rPr>
+          <w:rFonts w:ascii="Courier New" w:hAnsi="Courier New" w:cs="Courier New"/>
+          <w:color w:val="007400"/>
+          <w:sz w:val="24"/>
+          <w:szCs w:val="24"/>
+          <w:lang w:val="en-US" w:eastAsia="ru-RU"/>
+        </w:rPr>
+        <w:t>50</w:t>
+      </w:r>
+      <w:r>
+        <w:rPr>
+          <w:rFonts w:ascii="Courier New" w:hAnsi="Courier New" w:cs="Courier New"/>
+          <w:sz w:val="24"/>
+          <w:szCs w:val="24"/>
+          <w:lang w:val="en-US" w:eastAsia="ru-RU"/>
+        </w:rPr>
+        <w:t>); </w:t>
+      </w:r>
+    </w:p>
+    <w:p>
+      <w:pPr>
+        <w:spacing w:after="0" w:line="240" w:lineRule="auto"/>
+        <w:rPr>
+          <w:rFonts w:ascii="Courier New" w:hAnsi="Courier New" w:cs="Courier New"/>
+          <w:sz w:val="24"/>
+          <w:szCs w:val="24"/>
+          <w:lang w:val="en-US" w:eastAsia="ru-RU"/>
+        </w:rPr>
+      </w:pPr>
+      <w:r>
+        <w:rPr>
+          <w:rFonts w:ascii="Courier New" w:hAnsi="Courier New" w:cs="Courier New"/>
+          <w:sz w:val="24"/>
+          <w:szCs w:val="24"/>
+          <w:lang w:val="en-US" w:eastAsia="ru-RU"/>
+        </w:rPr>
+        <w:t>    </w:t>
+      </w:r>
+    </w:p>
+    <w:p>
+      <w:pPr>
+        <w:spacing w:after="0" w:line="240" w:lineRule="auto"/>
+        <w:rPr>
+          <w:rFonts w:ascii="Courier New" w:hAnsi="Courier New" w:cs="Courier New"/>
+          <w:sz w:val="24"/>
+          <w:szCs w:val="24"/>
+          <w:lang w:val="en-US" w:eastAsia="ru-RU"/>
+        </w:rPr>
+      </w:pPr>
+      <w:r>
+        <w:rPr>
+          <w:rFonts w:ascii="Courier New" w:hAnsi="Courier New" w:cs="Courier New"/>
+          <w:sz w:val="24"/>
+          <w:szCs w:val="24"/>
+          <w:lang w:val="en-US" w:eastAsia="ru-RU"/>
+        </w:rPr>
+        <w:t xml:space="preserve">    </w:t>
+      </w:r>
       <w:r>
         <w:rPr>
           <w:rFonts w:ascii="Courier New" w:hAnsi="Courier New" w:cs="Courier New"/>
@@ -2870,6 +2859,28 @@
           <w:szCs w:val="24"/>
           <w:lang w:val="en-US" w:eastAsia="ru-RU"/>
         </w:rPr>
+        <w:t>repeat </w:t>
+      </w:r>
+    </w:p>
+    <w:p>
+      <w:pPr>
+        <w:spacing w:after="0" w:line="240" w:lineRule="auto"/>
+        <w:rPr>
+          <w:rFonts w:ascii="Courier New" w:hAnsi="Courier New" w:cs="Courier New"/>
+          <w:sz w:val="24"/>
+          <w:szCs w:val="24"/>
+          <w:lang w:val="en-US" w:eastAsia="ru-RU"/>
+        </w:rPr>
+      </w:pPr>
+      <w:r>
+        <w:rPr>
+          <w:rFonts w:ascii="Courier New" w:hAnsi="Courier New" w:cs="Courier New"/>
+          <w:b/>
+          <w:bCs/>
+          <w:sz w:val="24"/>
+          <w:szCs w:val="24"/>
+          <w:lang w:val="en-US" w:eastAsia="ru-RU"/>
+        </w:rPr>
         <w:t xml:space="preserve">        </w:t>
       </w:r>
       <w:r>
@@ -4053,7 +4064,7 @@
           <w:rFonts w:ascii="Courier New" w:hAnsi="Courier New" w:cs="Courier New"/>
           <w:sz w:val="24"/>
           <w:szCs w:val="24"/>
-          <w:lang w:eastAsia="ru-RU"/>
+          <w:lang w:val="en-US" w:eastAsia="ru-RU"/>
         </w:rPr>
       </w:pPr>
       <w:r>
@@ -4070,7 +4081,7 @@
           <w:rFonts w:ascii="Courier New" w:hAnsi="Courier New" w:cs="Courier New"/>
           <w:sz w:val="24"/>
           <w:szCs w:val="24"/>
-          <w:lang w:eastAsia="ru-RU"/>
+          <w:lang w:val="en-US" w:eastAsia="ru-RU"/>
         </w:rPr>
         <w:t>setpencolor(clred); </w:t>
       </w:r>
@@ -5377,7 +5388,7 @@
           <w:rFonts w:ascii="Courier New" w:hAnsi="Courier New" w:cs="Courier New"/>
           <w:sz w:val="24"/>
           <w:szCs w:val="24"/>
-          <w:lang w:eastAsia="ru-RU"/>
+          <w:lang w:val="en-US" w:eastAsia="ru-RU"/>
         </w:rPr>
       </w:pPr>
       <w:r>
@@ -5395,7 +5406,7 @@
           <w:color w:val="007400"/>
           <w:sz w:val="24"/>
           <w:szCs w:val="24"/>
-          <w:lang w:eastAsia="ru-RU"/>
+          <w:lang w:val="en-US" w:eastAsia="ru-RU"/>
         </w:rPr>
         <w:t xml:space="preserve">3 </w:t>
       </w:r>
@@ -5404,7 +5415,7 @@
           <w:rFonts w:ascii="Courier New" w:hAnsi="Courier New" w:cs="Courier New"/>
           <w:sz w:val="24"/>
           <w:szCs w:val="24"/>
-          <w:lang w:eastAsia="ru-RU"/>
+          <w:lang w:val="en-US" w:eastAsia="ru-RU"/>
         </w:rPr>
         <w:t>: DoubleGraph();</w:t>
       </w:r>
@@ -5416,15 +5427,15 @@
           <w:rFonts w:ascii="Courier New" w:hAnsi="Courier New" w:cs="Courier New"/>
           <w:sz w:val="24"/>
           <w:szCs w:val="24"/>
-          <w:lang w:eastAsia="ru-RU"/>
-        </w:rPr>
-      </w:pPr>
-      <w:r>
-        <w:rPr>
-          <w:rFonts w:ascii="Courier New" w:hAnsi="Courier New" w:cs="Courier New"/>
-          <w:sz w:val="24"/>
-          <w:szCs w:val="24"/>
-          <w:lang w:eastAsia="ru-RU"/>
+          <w:lang w:val="en-US" w:eastAsia="ru-RU"/>
+        </w:rPr>
+      </w:pPr>
+      <w:r>
+        <w:rPr>
+          <w:rFonts w:ascii="Courier New" w:hAnsi="Courier New" w:cs="Courier New"/>
+          <w:sz w:val="24"/>
+          <w:szCs w:val="24"/>
+          <w:lang w:val="en-US" w:eastAsia="ru-RU"/>
         </w:rPr>
         <w:t xml:space="preserve">     </w:t>
       </w:r>
@@ -5435,7 +5446,7 @@
           <w:bCs/>
           <w:sz w:val="24"/>
           <w:szCs w:val="24"/>
-          <w:lang w:eastAsia="ru-RU"/>
+          <w:lang w:val="en-US" w:eastAsia="ru-RU"/>
         </w:rPr>
         <w:t>end</w:t>
       </w:r>
@@ -5444,7 +5455,7 @@
           <w:rFonts w:ascii="Courier New" w:hAnsi="Courier New" w:cs="Courier New"/>
           <w:sz w:val="24"/>
           <w:szCs w:val="24"/>
-          <w:lang w:eastAsia="ru-RU"/>
+          <w:lang w:val="en-US" w:eastAsia="ru-RU"/>
         </w:rPr>
         <w:t>;</w:t>
       </w:r>
@@ -5456,15 +5467,15 @@
           <w:rFonts w:ascii="Courier New" w:hAnsi="Courier New" w:cs="Courier New"/>
           <w:sz w:val="24"/>
           <w:szCs w:val="24"/>
-          <w:lang w:eastAsia="ru-RU"/>
-        </w:rPr>
-      </w:pPr>
-      <w:r>
-        <w:rPr>
-          <w:rFonts w:ascii="Courier New" w:hAnsi="Courier New" w:cs="Courier New"/>
-          <w:sz w:val="24"/>
-          <w:szCs w:val="24"/>
-          <w:lang w:eastAsia="ru-RU"/>
+          <w:lang w:val="en-US" w:eastAsia="ru-RU"/>
+        </w:rPr>
+      </w:pPr>
+      <w:r>
+        <w:rPr>
+          <w:rFonts w:ascii="Courier New" w:hAnsi="Courier New" w:cs="Courier New"/>
+          <w:sz w:val="24"/>
+          <w:szCs w:val="24"/>
+          <w:lang w:val="en-US" w:eastAsia="ru-RU"/>
         </w:rPr>
         <w:t>     </w:t>
       </w:r>
@@ -5476,7 +5487,7 @@
           <w:rFonts w:ascii="Courier New" w:hAnsi="Courier New" w:cs="Courier New"/>
           <w:sz w:val="24"/>
           <w:szCs w:val="24"/>
-          <w:lang w:eastAsia="ru-RU"/>
+          <w:lang w:val="en-US" w:eastAsia="ru-RU"/>
         </w:rPr>
       </w:pPr>
       <w:r>
@@ -5486,7 +5497,7 @@
           <w:bCs/>
           <w:sz w:val="24"/>
           <w:szCs w:val="24"/>
-          <w:lang w:eastAsia="ru-RU"/>
+          <w:lang w:val="en-US" w:eastAsia="ru-RU"/>
         </w:rPr>
         <w:t>end</w:t>
       </w:r>
@@ -5495,7 +5506,7 @@
           <w:rFonts w:ascii="Courier New" w:hAnsi="Courier New" w:cs="Courier New"/>
           <w:sz w:val="24"/>
           <w:szCs w:val="24"/>
-          <w:lang w:eastAsia="ru-RU"/>
+          <w:lang w:val="en-US" w:eastAsia="ru-RU"/>
         </w:rPr>
         <w:t>.</w:t>
       </w:r>
@@ -5506,6 +5517,7 @@
           <w:rFonts w:ascii="Times New Roman" w:hAnsi="Times New Roman" w:cs="Times New Roman"/>
           <w:sz w:val="24"/>
           <w:szCs w:val="24"/>
+          <w:lang w:val="en-US"/>
         </w:rPr>
       </w:pPr>
     </w:p>
@@ -5515,6 +5527,7 @@
           <w:rFonts w:ascii="Times New Roman" w:hAnsi="Times New Roman" w:cs="Times New Roman"/>
           <w:sz w:val="24"/>
           <w:szCs w:val="24"/>
+          <w:lang w:val="en-US"/>
         </w:rPr>
       </w:pPr>
       <w:r>
@@ -5522,19 +5535,28 @@
           <w:rFonts w:ascii="Times New Roman" w:hAnsi="Times New Roman" w:cs="Times New Roman"/>
           <w:sz w:val="32"/>
         </w:rPr>
-        <w:t xml:space="preserve">Скриншоты </w:t>
+        <w:t>Скриншоты</w:t>
       </w:r>
       <w:r>
         <w:rPr>
           <w:rFonts w:ascii="Times New Roman" w:hAnsi="Times New Roman" w:cs="Times New Roman"/>
           <w:sz w:val="32"/>
-        </w:rPr>
-        <w:t>программы</w:t>
+          <w:lang w:val="en-US"/>
+        </w:rPr>
+        <w:t xml:space="preserve"> </w:t>
       </w:r>
       <w:r>
         <w:rPr>
           <w:rFonts w:ascii="Times New Roman" w:hAnsi="Times New Roman" w:cs="Times New Roman"/>
           <w:sz w:val="32"/>
+        </w:rPr>
+        <w:t>программы</w:t>
+      </w:r>
+      <w:r>
+        <w:rPr>
+          <w:rFonts w:ascii="Times New Roman" w:hAnsi="Times New Roman" w:cs="Times New Roman"/>
+          <w:sz w:val="32"/>
+          <w:lang w:val="en-US"/>
         </w:rPr>
         <w:t>:</w:t>
       </w:r>
@@ -5883,7 +5905,7 @@
           <w:sz w:val="24"/>
           <w:szCs w:val="24"/>
         </w:rPr>
-        <w:t>Вывод строк</w:t>
+        <w:t xml:space="preserve">Построение графика функции </w:t>
       </w:r>
       <w:r>
         <w:rPr>
@@ -5891,7 +5913,7 @@
           <w:sz w:val="24"/>
           <w:szCs w:val="24"/>
         </w:rPr>
-        <w:t xml:space="preserve">, </w:t>
+        <w:t xml:space="preserve">№1 </w:t>
       </w:r>
       <w:r>
         <w:rPr>
@@ -5899,8 +5921,26 @@
           <w:sz w:val="24"/>
           <w:szCs w:val="24"/>
         </w:rPr>
-        <w:t>согласно условию</w:t>
-      </w:r>
+        <w:t>и</w:t>
+      </w:r>
+      <w:r>
+        <w:rPr>
+          <w:rFonts w:ascii="Times New Roman" w:hAnsi="Times New Roman" w:cs="Times New Roman"/>
+          <w:sz w:val="24"/>
+          <w:szCs w:val="24"/>
+        </w:rPr>
+        <w:t xml:space="preserve"> </w:t>
+      </w:r>
+      <w:r>
+        <w:rPr>
+          <w:rFonts w:ascii="Times New Roman" w:hAnsi="Times New Roman" w:cs="Times New Roman"/>
+          <w:sz w:val="24"/>
+          <w:szCs w:val="24"/>
+        </w:rPr>
+        <w:t>№2 на одной плоскости</w:t>
+      </w:r>
+      <w:bookmarkStart w:id="0" w:name="_GoBack"/>
+      <w:bookmarkEnd w:id="0"/>
     </w:p>
     <w:p>
       <w:pPr>
@@ -5967,8 +6007,6 @@
           </wp:inline>
         </w:drawing>
       </w:r>
-      <w:bookmarkStart w:id="0" w:name="_GoBack"/>
-      <w:bookmarkEnd w:id="0"/>
     </w:p>
     <w:sectPr>
       <w:pgSz w:w="11906" w:h="16838"/>

</xml_diff>